<commit_message>
Add Reference to some code
</commit_message>
<xml_diff>
--- a/Assn3/Assn3.docx
+++ b/Assn3/Assn3.docx
@@ -1,6 +1,6 @@
 
 <file path=word/document.xml><?xml version="1.0" encoding="utf-8"?>
-<w:document xmlns:wpc="http://schemas.microsoft.com/office/word/2010/wordprocessingCanvas" xmlns:cx="http://schemas.microsoft.com/office/drawing/2014/chartex" xmlns:mc="http://schemas.openxmlformats.org/markup-compatibility/2006" xmlns:o="urn:schemas-microsoft-com:office:office" xmlns:r="http://schemas.openxmlformats.org/officeDocument/2006/relationships" xmlns:m="http://schemas.openxmlformats.org/officeDocument/2006/math" xmlns:v="urn:schemas-microsoft-com:vml" xmlns:wp14="http://schemas.microsoft.com/office/word/2010/wordprocessingDrawing" xmlns:wp="http://schemas.openxmlformats.org/drawingml/2006/wordprocessingDrawing" xmlns:w10="urn:schemas-microsoft-com:office:word" xmlns:w="http://schemas.openxmlformats.org/wordprocessingml/2006/main" xmlns:w14="http://schemas.microsoft.com/office/word/2010/wordml" xmlns:w15="http://schemas.microsoft.com/office/word/2012/wordml" xmlns:w16se="http://schemas.microsoft.com/office/word/2015/wordml/symex" xmlns:wpg="http://schemas.microsoft.com/office/word/2010/wordprocessingGroup" xmlns:wpi="http://schemas.microsoft.com/office/word/2010/wordprocessingInk" xmlns:wne="http://schemas.microsoft.com/office/word/2006/wordml" xmlns:wps="http://schemas.microsoft.com/office/word/2010/wordprocessingShape" mc:Ignorable="w14 w15 w16se wp14">
+<w:document xmlns:wpc="http://schemas.microsoft.com/office/word/2010/wordprocessingCanvas" xmlns:cx="http://schemas.microsoft.com/office/drawing/2014/chartex" xmlns:cx1="http://schemas.microsoft.com/office/drawing/2015/9/8/chartex" xmlns:cx2="http://schemas.microsoft.com/office/drawing/2015/10/21/chartex" xmlns:cx3="http://schemas.microsoft.com/office/drawing/2016/5/9/chartex" xmlns:cx4="http://schemas.microsoft.com/office/drawing/2016/5/10/chartex" xmlns:cx5="http://schemas.microsoft.com/office/drawing/2016/5/11/chartex" xmlns:cx6="http://schemas.microsoft.com/office/drawing/2016/5/12/chartex" xmlns:cx7="http://schemas.microsoft.com/office/drawing/2016/5/13/chartex" xmlns:cx8="http://schemas.microsoft.com/office/drawing/2016/5/14/chartex" xmlns:mc="http://schemas.openxmlformats.org/markup-compatibility/2006" xmlns:aink="http://schemas.microsoft.com/office/drawing/2016/ink" xmlns:am3d="http://schemas.microsoft.com/office/drawing/2017/model3d" xmlns:o="urn:schemas-microsoft-com:office:office" xmlns:r="http://schemas.openxmlformats.org/officeDocument/2006/relationships" xmlns:m="http://schemas.openxmlformats.org/officeDocument/2006/math" xmlns:v="urn:schemas-microsoft-com:vml" xmlns:wp14="http://schemas.microsoft.com/office/word/2010/wordprocessingDrawing" xmlns:wp="http://schemas.openxmlformats.org/drawingml/2006/wordprocessingDrawing" xmlns:w10="urn:schemas-microsoft-com:office:word" xmlns:w="http://schemas.openxmlformats.org/wordprocessingml/2006/main" xmlns:w14="http://schemas.microsoft.com/office/word/2010/wordml" xmlns:w15="http://schemas.microsoft.com/office/word/2012/wordml" xmlns:w16cid="http://schemas.microsoft.com/office/word/2016/wordml/cid" xmlns:w16se="http://schemas.microsoft.com/office/word/2015/wordml/symex" xmlns:wpg="http://schemas.microsoft.com/office/word/2010/wordprocessingGroup" xmlns:wpi="http://schemas.microsoft.com/office/word/2010/wordprocessingInk" xmlns:wne="http://schemas.microsoft.com/office/word/2006/wordml" xmlns:wps="http://schemas.microsoft.com/office/word/2010/wordprocessingShape" mc:Ignorable="w14 w15 w16se w16cid wp14">
   <w:body>
     <w:tbl>
       <w:tblPr>
@@ -193,9 +193,11 @@
             <w:tcW w:w="1501" w:type="dxa"/>
           </w:tcPr>
           <w:p>
+            <w:proofErr w:type="spellStart"/>
             <w:r>
               <w:t>jeson</w:t>
             </w:r>
+            <w:proofErr w:type="spellEnd"/>
           </w:p>
         </w:tc>
       </w:tr>
@@ -363,12 +365,18 @@
         <w:t xml:space="preserve">ompile mode (VS 2017): </w:t>
       </w:r>
       <w:r>
-        <w:t>Release x86</w:t>
+        <w:t xml:space="preserve">Release </w:t>
+      </w:r>
+      <w:r>
+        <w:t>32bit(x86)</w:t>
       </w:r>
     </w:p>
     <w:p>
       <w:pPr>
         <w:spacing w:after="0"/>
+        <w:rPr>
+          <w:rFonts w:hint="eastAsia"/>
+        </w:rPr>
       </w:pPr>
       <w:r>
         <w:rPr>
@@ -384,15 +392,32 @@
         <w:t>ependency</w:t>
       </w:r>
       <w:r>
-        <w:t xml:space="preserve">: OpenGL / GLEW 2.1.0 / Freeglut 3.0.0 </w:t>
-      </w:r>
-    </w:p>
-    <w:p>
-      <w:pPr>
-        <w:rPr>
-          <w:rFonts w:hint="eastAsia"/>
-        </w:rPr>
-      </w:pPr>
+        <w:t>: OpenGL</w:t>
+      </w:r>
+      <w:r>
+        <w:t xml:space="preserve"> </w:t>
+      </w:r>
+      <w:r>
+        <w:t>3.3</w:t>
+      </w:r>
+      <w:r>
+        <w:t xml:space="preserve"> / GL</w:t>
+      </w:r>
+      <w:r>
+        <w:rPr>
+          <w:rFonts w:hint="eastAsia"/>
+        </w:rPr>
+        <w:t>F</w:t>
+      </w:r>
+      <w:r>
+        <w:t>W /</w:t>
+      </w:r>
+      <w:r>
+        <w:t xml:space="preserve"> </w:t>
+      </w:r>
+      <w:r>
+        <w:t>GLSL3.30.6(#version 330)</w:t>
+      </w:r>
     </w:p>
     <w:p>
       <w:pPr>
@@ -465,7 +490,6 @@
     <w:p>
       <w:pPr>
         <w:rPr>
-          <w:rFonts w:hint="eastAsia"/>
           <w:sz w:val="22"/>
         </w:rPr>
       </w:pPr>
@@ -476,130 +500,345 @@
         </w:rPr>
         <w:t xml:space="preserve">이번 과제에서는 앞선 과제들과 달리 </w:t>
       </w:r>
+      <w:proofErr w:type="spellStart"/>
       <w:r>
         <w:rPr>
           <w:sz w:val="22"/>
         </w:rPr>
         <w:t>Opengl</w:t>
       </w:r>
-      <w:r>
-        <w:rPr>
-          <w:rFonts w:hint="eastAsia"/>
-          <w:sz w:val="22"/>
-        </w:rPr>
-        <w:t xml:space="preserve">의 내장함수들을 사용하지 않고 Programmable Shader를 </w:t>
-      </w:r>
-      <w:r>
-        <w:rPr>
-          <w:rFonts w:hint="eastAsia"/>
-          <w:sz w:val="22"/>
-        </w:rPr>
-        <w:t>통</w:t>
-      </w:r>
-      <w:r>
-        <w:rPr>
-          <w:rFonts w:hint="eastAsia"/>
-          <w:sz w:val="22"/>
-        </w:rPr>
-        <w:t xml:space="preserve">해 </w:t>
-      </w:r>
-      <w:r>
-        <w:rPr>
-          <w:rFonts w:hint="eastAsia"/>
-          <w:sz w:val="22"/>
-        </w:rPr>
-        <w:t>물체들을 그렸다.</w:t>
-      </w:r>
-      <w:r>
-        <w:rPr>
-          <w:sz w:val="22"/>
-        </w:rPr>
-        <w:t xml:space="preserve"> Application</w:t>
-      </w:r>
-      <w:r>
-        <w:rPr>
-          <w:rFonts w:hint="eastAsia"/>
-          <w:sz w:val="22"/>
-        </w:rPr>
-        <w:t xml:space="preserve">에서는 vertex의 </w:t>
-      </w:r>
-      <w:r>
-        <w:rPr>
-          <w:sz w:val="22"/>
-        </w:rPr>
-        <w:t>color</w:t>
-      </w:r>
-      <w:r>
-        <w:rPr>
-          <w:rFonts w:hint="eastAsia"/>
-          <w:sz w:val="22"/>
-        </w:rPr>
-        <w:t xml:space="preserve"> </w:t>
-      </w:r>
-      <w:r>
-        <w:rPr>
-          <w:sz w:val="22"/>
-        </w:rPr>
-        <w:t>information</w:t>
-      </w:r>
-      <w:r>
-        <w:rPr>
-          <w:rFonts w:hint="eastAsia"/>
-          <w:sz w:val="22"/>
-        </w:rPr>
-        <w:t xml:space="preserve">이나 model-view, projection matrix 정보를 모두 곱한 </w:t>
-      </w:r>
-      <w:r>
-        <w:rPr>
-          <w:sz w:val="22"/>
-        </w:rPr>
-        <w:t xml:space="preserve">‘MVP’ </w:t>
-      </w:r>
-      <w:r>
-        <w:rPr>
-          <w:rFonts w:hint="eastAsia"/>
-          <w:sz w:val="22"/>
-        </w:rPr>
-        <w:t xml:space="preserve">matrix등을 </w:t>
-      </w:r>
-      <w:r>
-        <w:rPr>
-          <w:sz w:val="22"/>
-        </w:rPr>
-        <w:t>shader</w:t>
-      </w:r>
-      <w:r>
-        <w:rPr>
-          <w:rFonts w:hint="eastAsia"/>
-          <w:sz w:val="22"/>
-        </w:rPr>
-        <w:t xml:space="preserve">로 넘겨준다. </w:t>
-      </w:r>
-      <w:r>
-        <w:rPr>
-          <w:sz w:val="22"/>
-        </w:rPr>
-        <w:t xml:space="preserve">‘ShaderLoader’ </w:t>
-      </w:r>
-      <w:r>
-        <w:rPr>
-          <w:rFonts w:hint="eastAsia"/>
-          <w:sz w:val="22"/>
-        </w:rPr>
-        <w:t xml:space="preserve">를 통해 vertex/fragment shader를 </w:t>
-      </w:r>
-      <w:r>
-        <w:rPr>
-          <w:sz w:val="22"/>
-        </w:rPr>
-        <w:t>load</w:t>
-      </w:r>
-      <w:r>
-        <w:rPr>
-          <w:rFonts w:hint="eastAsia"/>
-          <w:sz w:val="22"/>
-        </w:rPr>
-        <w:t xml:space="preserve"> 할 수 있다.</w:t>
+      <w:proofErr w:type="spellEnd"/>
+      <w:r>
+        <w:rPr>
+          <w:rFonts w:hint="eastAsia"/>
+          <w:sz w:val="22"/>
+        </w:rPr>
+        <w:t>의 내장함수들을 사용</w:t>
+      </w:r>
+      <w:r>
+        <w:rPr>
+          <w:rFonts w:hint="eastAsia"/>
+          <w:sz w:val="22"/>
+        </w:rPr>
+        <w:t xml:space="preserve">하여 </w:t>
+      </w:r>
+      <w:r>
+        <w:rPr>
+          <w:sz w:val="22"/>
+        </w:rPr>
+        <w:t>Vertex</w:t>
+      </w:r>
+      <w:r>
+        <w:rPr>
+          <w:rFonts w:hint="eastAsia"/>
+          <w:sz w:val="22"/>
+        </w:rPr>
+        <w:t>를 그릴 수 없다.</w:t>
+      </w:r>
+      <w:r>
+        <w:rPr>
+          <w:sz w:val="22"/>
+        </w:rPr>
+        <w:t xml:space="preserve"> </w:t>
+      </w:r>
+      <w:r>
+        <w:rPr>
+          <w:rFonts w:hint="eastAsia"/>
+          <w:sz w:val="22"/>
+        </w:rPr>
+        <w:t xml:space="preserve">따라서 우리는 </w:t>
+      </w:r>
+      <w:r>
+        <w:rPr>
+          <w:sz w:val="22"/>
+        </w:rPr>
+        <w:t>GLSL(</w:t>
+      </w:r>
+      <w:proofErr w:type="spellStart"/>
+      <w:r>
+        <w:rPr>
+          <w:sz w:val="22"/>
+        </w:rPr>
+        <w:t>op</w:t>
+      </w:r>
+      <w:r>
+        <w:rPr>
+          <w:sz w:val="22"/>
+        </w:rPr>
+        <w:t>en</w:t>
+      </w:r>
+      <w:r>
+        <w:rPr>
+          <w:sz w:val="22"/>
+        </w:rPr>
+        <w:t>GL</w:t>
+      </w:r>
+      <w:proofErr w:type="spellEnd"/>
+      <w:r>
+        <w:rPr>
+          <w:sz w:val="22"/>
+        </w:rPr>
+        <w:t xml:space="preserve"> Shading Language)</w:t>
+      </w:r>
+      <w:r>
+        <w:rPr>
+          <w:sz w:val="22"/>
+        </w:rPr>
+        <w:t xml:space="preserve"> </w:t>
+      </w:r>
+      <w:r>
+        <w:rPr>
+          <w:rFonts w:hint="eastAsia"/>
+          <w:sz w:val="22"/>
+        </w:rPr>
+        <w:t>언어로 작성한</w:t>
+      </w:r>
+      <w:r>
+        <w:rPr>
+          <w:rFonts w:hint="eastAsia"/>
+          <w:sz w:val="22"/>
+        </w:rPr>
+        <w:t xml:space="preserve"> Programmable Shader</w:t>
+      </w:r>
+      <w:r>
+        <w:rPr>
+          <w:rFonts w:hint="eastAsia"/>
+          <w:sz w:val="22"/>
+        </w:rPr>
+        <w:t>,</w:t>
+      </w:r>
+      <w:r>
+        <w:rPr>
+          <w:sz w:val="22"/>
+        </w:rPr>
+        <w:t xml:space="preserve"> </w:t>
+      </w:r>
+      <w:r>
+        <w:rPr>
+          <w:rFonts w:hint="eastAsia"/>
+          <w:sz w:val="22"/>
+        </w:rPr>
+        <w:t>그 중에서도</w:t>
+      </w:r>
+      <w:r>
+        <w:rPr>
+          <w:rFonts w:hint="eastAsia"/>
+          <w:sz w:val="22"/>
+        </w:rPr>
+        <w:t xml:space="preserve"> </w:t>
+      </w:r>
+      <w:r>
+        <w:rPr>
+          <w:sz w:val="22"/>
+        </w:rPr>
+        <w:t>Vertex Shader</w:t>
+      </w:r>
+      <w:r>
+        <w:rPr>
+          <w:rFonts w:hint="eastAsia"/>
+          <w:sz w:val="22"/>
+        </w:rPr>
+        <w:t xml:space="preserve">와 </w:t>
+      </w:r>
+      <w:r>
+        <w:rPr>
+          <w:sz w:val="22"/>
+        </w:rPr>
+        <w:t>Fragment</w:t>
+      </w:r>
+      <w:r>
+        <w:rPr>
+          <w:sz w:val="22"/>
+        </w:rPr>
+        <w:t xml:space="preserve"> Shader</w:t>
+      </w:r>
+      <w:r>
+        <w:rPr>
+          <w:rFonts w:hint="eastAsia"/>
+          <w:sz w:val="22"/>
+        </w:rPr>
+        <w:t>를 작성했다.</w:t>
+      </w:r>
+      <w:r>
+        <w:rPr>
+          <w:sz w:val="22"/>
+        </w:rPr>
+        <w:t xml:space="preserve"> </w:t>
+      </w:r>
+      <w:r>
+        <w:rPr>
+          <w:sz w:val="22"/>
+        </w:rPr>
+        <w:t>Application</w:t>
+      </w:r>
+      <w:r>
+        <w:rPr>
+          <w:rFonts w:hint="eastAsia"/>
+          <w:sz w:val="22"/>
+        </w:rPr>
+        <w:t>에서</w:t>
+      </w:r>
+      <w:r>
+        <w:rPr>
+          <w:rFonts w:hint="eastAsia"/>
+          <w:sz w:val="22"/>
+        </w:rPr>
+        <w:t xml:space="preserve"> M</w:t>
+      </w:r>
+      <w:r>
+        <w:rPr>
+          <w:sz w:val="22"/>
+        </w:rPr>
+        <w:t xml:space="preserve">odel, View, Projection </w:t>
+      </w:r>
+      <w:r>
+        <w:rPr>
+          <w:sz w:val="22"/>
+        </w:rPr>
+        <w:t>Matrix(</w:t>
+      </w:r>
+      <w:r>
+        <w:rPr>
+          <w:sz w:val="22"/>
+        </w:rPr>
+        <w:t>Coordinate</w:t>
+      </w:r>
+      <w:r>
+        <w:rPr>
+          <w:sz w:val="22"/>
+        </w:rPr>
+        <w:t>)</w:t>
+      </w:r>
+      <w:r>
+        <w:rPr>
+          <w:rFonts w:hint="eastAsia"/>
+          <w:sz w:val="22"/>
+        </w:rPr>
+        <w:t xml:space="preserve">를 다 곱한 하나의 </w:t>
+      </w:r>
+      <w:r>
+        <w:rPr>
+          <w:sz w:val="22"/>
+        </w:rPr>
+        <w:t>Matrix</w:t>
+      </w:r>
+      <w:r>
+        <w:rPr>
+          <w:rFonts w:hint="eastAsia"/>
+          <w:sz w:val="22"/>
+        </w:rPr>
+        <w:t xml:space="preserve">를 </w:t>
+      </w:r>
+      <w:r>
+        <w:rPr>
+          <w:sz w:val="22"/>
+        </w:rPr>
+        <w:t>Vertex Shader</w:t>
+      </w:r>
+      <w:r>
+        <w:rPr>
+          <w:rFonts w:hint="eastAsia"/>
+          <w:sz w:val="22"/>
+        </w:rPr>
+        <w:t xml:space="preserve">에게 전달하면 </w:t>
+      </w:r>
+      <w:r>
+        <w:rPr>
+          <w:sz w:val="22"/>
+        </w:rPr>
+        <w:t>Shader</w:t>
+      </w:r>
+      <w:r>
+        <w:rPr>
+          <w:rFonts w:hint="eastAsia"/>
+          <w:sz w:val="22"/>
+        </w:rPr>
+        <w:t>는 이를 바탕으로 우리가 원하는 모델을 그려낸다.</w:t>
+      </w:r>
+      <w:r>
+        <w:rPr>
+          <w:sz w:val="22"/>
+        </w:rPr>
+        <w:t xml:space="preserve"> GLSL Shader</w:t>
+      </w:r>
+      <w:r>
+        <w:rPr>
+          <w:rFonts w:hint="eastAsia"/>
+          <w:sz w:val="22"/>
+        </w:rPr>
+        <w:t xml:space="preserve">는 </w:t>
+      </w:r>
+      <w:r>
+        <w:rPr>
+          <w:sz w:val="22"/>
+        </w:rPr>
+        <w:t>Application</w:t>
+      </w:r>
+      <w:r>
+        <w:rPr>
+          <w:rFonts w:hint="eastAsia"/>
+          <w:sz w:val="22"/>
+        </w:rPr>
+        <w:t xml:space="preserve">에 포함되는 것이 아니라, 별도의 문서로 작성된 후에 </w:t>
+      </w:r>
+      <w:r>
+        <w:rPr>
+          <w:sz w:val="22"/>
+        </w:rPr>
+        <w:t>App</w:t>
+      </w:r>
+      <w:r>
+        <w:rPr>
+          <w:rFonts w:hint="eastAsia"/>
+          <w:sz w:val="22"/>
+        </w:rPr>
+        <w:t>에서 컴파일이 이루어져야 한다.</w:t>
+      </w:r>
+      <w:r>
+        <w:rPr>
+          <w:sz w:val="22"/>
+        </w:rPr>
+        <w:t xml:space="preserve"> </w:t>
+      </w:r>
+      <w:r>
+        <w:rPr>
+          <w:rFonts w:hint="eastAsia"/>
+          <w:sz w:val="22"/>
+        </w:rPr>
+        <w:t xml:space="preserve">이를 위해 </w:t>
+      </w:r>
+      <w:r>
+        <w:rPr>
+          <w:sz w:val="22"/>
+        </w:rPr>
+        <w:t>Compile</w:t>
+      </w:r>
+      <w:r>
+        <w:rPr>
+          <w:rFonts w:hint="eastAsia"/>
+          <w:sz w:val="22"/>
+        </w:rPr>
+        <w:t>한 프로그램을 연동하는 코드</w:t>
+      </w:r>
+      <w:r>
+        <w:rPr>
+          <w:rFonts w:hint="eastAsia"/>
+          <w:sz w:val="22"/>
+        </w:rPr>
+        <w:t>를 외부 코드를 인용했으며,</w:t>
+      </w:r>
+      <w:r>
+        <w:rPr>
+          <w:sz w:val="22"/>
+        </w:rPr>
+        <w:t xml:space="preserve"> </w:t>
+      </w:r>
+      <w:r>
+        <w:rPr>
+          <w:rFonts w:hint="eastAsia"/>
+          <w:sz w:val="22"/>
+        </w:rPr>
+        <w:t>그 출처는 코드와 보고서 하단에 병기되어 있다.</w:t>
       </w:r>
       <w:r>
         <w:rPr>
@@ -629,23 +868,109 @@
       </w:r>
       <w:r>
         <w:rPr>
-          <w:sz w:val="22"/>
-        </w:rPr>
-        <w:t xml:space="preserve"> </w:t>
-      </w:r>
-      <w:r>
-        <w:rPr>
-          <w:sz w:val="22"/>
-        </w:rPr>
-        <w:t>MVP</w:t>
-      </w:r>
-      <w:r>
-        <w:rPr>
-          <w:rFonts w:hint="eastAsia"/>
-          <w:sz w:val="22"/>
-        </w:rPr>
-        <w:t xml:space="preserve">와 vertex Position을 곱한 값을 </w:t>
-      </w:r>
+          <w:rFonts w:hint="eastAsia"/>
+          <w:sz w:val="22"/>
+        </w:rPr>
+        <w:t xml:space="preserve"> 하단의 </w:t>
+      </w:r>
+      <w:r>
+        <w:rPr>
+          <w:sz w:val="22"/>
+        </w:rPr>
+        <w:t>Obj</w:t>
+      </w:r>
+      <w:r>
+        <w:rPr>
+          <w:sz w:val="22"/>
+        </w:rPr>
+        <w:t xml:space="preserve"> File Loader</w:t>
+      </w:r>
+      <w:r>
+        <w:rPr>
+          <w:rFonts w:hint="eastAsia"/>
+          <w:sz w:val="22"/>
+        </w:rPr>
+        <w:t xml:space="preserve">를 통해 </w:t>
+      </w:r>
+      <w:r>
+        <w:rPr>
+          <w:sz w:val="22"/>
+        </w:rPr>
+        <w:t>Load</w:t>
+      </w:r>
+      <w:r>
+        <w:rPr>
+          <w:rFonts w:hint="eastAsia"/>
+          <w:sz w:val="22"/>
+        </w:rPr>
+        <w:t xml:space="preserve">한 </w:t>
+      </w:r>
+      <w:r>
+        <w:rPr>
+          <w:sz w:val="22"/>
+        </w:rPr>
+        <w:t>3d mesh</w:t>
+      </w:r>
+      <w:r>
+        <w:rPr>
+          <w:rFonts w:hint="eastAsia"/>
+          <w:sz w:val="22"/>
+        </w:rPr>
+        <w:t xml:space="preserve">의 </w:t>
+      </w:r>
+      <w:r>
+        <w:rPr>
+          <w:sz w:val="22"/>
+        </w:rPr>
+        <w:t xml:space="preserve">vertex </w:t>
+      </w:r>
+      <w:r>
+        <w:rPr>
+          <w:rFonts w:hint="eastAsia"/>
+          <w:sz w:val="22"/>
+        </w:rPr>
+        <w:t>정보를 제공받고,</w:t>
+      </w:r>
+      <w:r>
+        <w:rPr>
+          <w:sz w:val="22"/>
+        </w:rPr>
+        <w:t xml:space="preserve"> </w:t>
+      </w:r>
+      <w:r>
+        <w:rPr>
+          <w:rFonts w:hint="eastAsia"/>
+          <w:sz w:val="22"/>
+        </w:rPr>
+        <w:t xml:space="preserve">여기에 </w:t>
+      </w:r>
+      <w:r>
+        <w:rPr>
+          <w:sz w:val="22"/>
+        </w:rPr>
+        <w:t>Application</w:t>
+      </w:r>
+      <w:r>
+        <w:rPr>
+          <w:rFonts w:hint="eastAsia"/>
+          <w:sz w:val="22"/>
+        </w:rPr>
+        <w:t xml:space="preserve">에서 제공한 </w:t>
+      </w:r>
+      <w:r>
+        <w:rPr>
+          <w:sz w:val="22"/>
+        </w:rPr>
+        <w:t>Matrix</w:t>
+      </w:r>
+      <w:r>
+        <w:rPr>
+          <w:rFonts w:hint="eastAsia"/>
+          <w:sz w:val="22"/>
+        </w:rPr>
+        <w:t xml:space="preserve">를 곱한 값을 </w:t>
+      </w:r>
+      <w:proofErr w:type="spellStart"/>
       <w:r>
         <w:rPr>
           <w:rFonts w:hint="eastAsia"/>
@@ -653,6 +978,7 @@
         </w:rPr>
         <w:t>gl_position</w:t>
       </w:r>
+      <w:proofErr w:type="spellEnd"/>
       <w:r>
         <w:rPr>
           <w:sz w:val="22"/>
@@ -691,61 +1017,111 @@
           <w:rFonts w:hint="eastAsia"/>
           <w:sz w:val="22"/>
         </w:rPr>
-        <w:t xml:space="preserve">이 과정을 통해 </w:t>
-      </w:r>
-      <w:r>
-        <w:rPr>
-          <w:sz w:val="22"/>
-        </w:rPr>
-        <w:t>object</w:t>
-      </w:r>
-      <w:r>
-        <w:rPr>
-          <w:rFonts w:hint="eastAsia"/>
-          <w:sz w:val="22"/>
-        </w:rPr>
-        <w:t>는</w:t>
-      </w:r>
-      <w:r>
-        <w:rPr>
-          <w:sz w:val="22"/>
-        </w:rPr>
-        <w:t xml:space="preserve"> viewing coordinate</w:t>
-      </w:r>
-      <w:r>
-        <w:rPr>
-          <w:rFonts w:hint="eastAsia"/>
-          <w:sz w:val="22"/>
-        </w:rPr>
-        <w:t>상으로 나타내진다.</w:t>
-      </w:r>
-    </w:p>
-    <w:p>
-      <w:pPr>
-        <w:rPr>
-          <w:rFonts w:hint="eastAsia"/>
-          <w:sz w:val="22"/>
-        </w:rPr>
-      </w:pPr>
-      <w:r>
-        <w:rPr>
-          <w:rFonts w:hint="eastAsia"/>
-          <w:sz w:val="22"/>
-        </w:rPr>
-        <w:t xml:space="preserve">Fragment Shader에서는 위와 비슷한 방법으로 application에서 넘겨준 </w:t>
-      </w:r>
-      <w:r>
-        <w:rPr>
-          <w:sz w:val="22"/>
-        </w:rPr>
-        <w:t>color</w:t>
-      </w:r>
-      <w:r>
-        <w:rPr>
-          <w:rFonts w:hint="eastAsia"/>
-          <w:sz w:val="22"/>
-        </w:rPr>
-        <w:t>정보를 바탕으로 vertex의 color를 지정한다.</w:t>
+        <w:t xml:space="preserve">이 정보는 </w:t>
+      </w:r>
+      <w:r>
+        <w:rPr>
+          <w:sz w:val="22"/>
+        </w:rPr>
+        <w:t>Fragment Shader</w:t>
+      </w:r>
+      <w:r>
+        <w:rPr>
+          <w:rFonts w:hint="eastAsia"/>
+          <w:sz w:val="22"/>
+        </w:rPr>
+        <w:t>로 넘겨지고,</w:t>
+      </w:r>
+      <w:r>
+        <w:rPr>
+          <w:sz w:val="22"/>
+        </w:rPr>
+        <w:t xml:space="preserve"> </w:t>
+      </w:r>
+      <w:r>
+        <w:rPr>
+          <w:rFonts w:hint="eastAsia"/>
+          <w:sz w:val="22"/>
+        </w:rPr>
+        <w:t xml:space="preserve">이는 역시 </w:t>
+      </w:r>
+      <w:r>
+        <w:rPr>
+          <w:sz w:val="22"/>
+        </w:rPr>
+        <w:t>Application</w:t>
+      </w:r>
+      <w:r>
+        <w:rPr>
+          <w:rFonts w:hint="eastAsia"/>
+          <w:sz w:val="22"/>
+        </w:rPr>
+        <w:t>이 지정한 색을 입혀 F</w:t>
+      </w:r>
+      <w:r>
+        <w:rPr>
+          <w:sz w:val="22"/>
+        </w:rPr>
+        <w:t>ragment</w:t>
+      </w:r>
+      <w:r>
+        <w:rPr>
+          <w:rFonts w:hint="eastAsia"/>
+          <w:sz w:val="22"/>
+        </w:rPr>
+        <w:t>의 색을 지정한다.</w:t>
+      </w:r>
+      <w:r>
+        <w:rPr>
+          <w:sz w:val="22"/>
+        </w:rPr>
+        <w:t xml:space="preserve"> </w:t>
+      </w:r>
+      <w:r>
+        <w:rPr>
+          <w:rFonts w:hint="eastAsia"/>
+          <w:sz w:val="22"/>
+        </w:rPr>
+        <w:t xml:space="preserve">그리고 </w:t>
+      </w:r>
+      <w:r>
+        <w:rPr>
+          <w:sz w:val="22"/>
+        </w:rPr>
+        <w:t xml:space="preserve">GLSL </w:t>
+      </w:r>
+      <w:r>
+        <w:rPr>
+          <w:rFonts w:hint="eastAsia"/>
+          <w:sz w:val="22"/>
+        </w:rPr>
+        <w:t xml:space="preserve">안에서 이 </w:t>
+      </w:r>
+      <w:r>
+        <w:rPr>
+          <w:sz w:val="22"/>
+        </w:rPr>
+        <w:t>fragment</w:t>
+      </w:r>
+      <w:r>
+        <w:rPr>
+          <w:rFonts w:hint="eastAsia"/>
+          <w:sz w:val="22"/>
+        </w:rPr>
+        <w:t xml:space="preserve">들이 </w:t>
+      </w:r>
+      <w:r>
+        <w:rPr>
+          <w:sz w:val="22"/>
+        </w:rPr>
+        <w:t>pixel</w:t>
+      </w:r>
+      <w:r>
+        <w:rPr>
+          <w:rFonts w:hint="eastAsia"/>
+          <w:sz w:val="22"/>
+        </w:rPr>
+        <w:t>로 변환된다.</w:t>
       </w:r>
     </w:p>
     <w:p>
@@ -761,6 +1137,7 @@
           <w:sz w:val="24"/>
         </w:rPr>
       </w:pPr>
+      <w:proofErr w:type="spellStart"/>
       <w:r>
         <w:rPr>
           <w:b/>
@@ -768,13 +1145,290 @@
         </w:rPr>
         <w:t>GameManager</w:t>
       </w:r>
+      <w:proofErr w:type="spellEnd"/>
       <w:r>
         <w:rPr>
           <w:rFonts w:hint="eastAsia"/>
           <w:b/>
           <w:sz w:val="24"/>
         </w:rPr>
-        <w:t>와 RenderManager</w:t>
+        <w:t xml:space="preserve">와 </w:t>
+      </w:r>
+      <w:proofErr w:type="spellStart"/>
+      <w:r>
+        <w:rPr>
+          <w:rFonts w:hint="eastAsia"/>
+          <w:b/>
+          <w:sz w:val="24"/>
+        </w:rPr>
+        <w:t>RenderManager</w:t>
+      </w:r>
+      <w:proofErr w:type="spellEnd"/>
+    </w:p>
+    <w:p>
+      <w:pPr>
+        <w:rPr>
+          <w:rFonts w:hint="eastAsia"/>
+          <w:sz w:val="22"/>
+        </w:rPr>
+      </w:pPr>
+      <w:r>
+        <w:rPr>
+          <w:sz w:val="22"/>
+        </w:rPr>
+        <w:t>Object Rendering</w:t>
+      </w:r>
+      <w:r>
+        <w:rPr>
+          <w:rFonts w:hint="eastAsia"/>
+          <w:sz w:val="22"/>
+        </w:rPr>
+        <w:t>을 수동으로 구현해야 하지만,</w:t>
+      </w:r>
+      <w:r>
+        <w:rPr>
+          <w:sz w:val="22"/>
+        </w:rPr>
+        <w:t xml:space="preserve"> Game Logic</w:t>
+      </w:r>
+      <w:r>
+        <w:rPr>
+          <w:rFonts w:hint="eastAsia"/>
+          <w:sz w:val="22"/>
+        </w:rPr>
+        <w:t xml:space="preserve">과 </w:t>
+      </w:r>
+      <w:r>
+        <w:rPr>
+          <w:sz w:val="22"/>
+        </w:rPr>
+        <w:t xml:space="preserve">Rendering </w:t>
+      </w:r>
+      <w:r>
+        <w:rPr>
+          <w:rFonts w:hint="eastAsia"/>
+          <w:sz w:val="22"/>
+        </w:rPr>
+        <w:t>사이에는 별다른 주종관계가 없으므로,</w:t>
+      </w:r>
+      <w:r>
+        <w:rPr>
+          <w:sz w:val="22"/>
+        </w:rPr>
+        <w:t xml:space="preserve"> </w:t>
+      </w:r>
+      <w:r>
+        <w:rPr>
+          <w:rFonts w:hint="eastAsia"/>
+          <w:sz w:val="22"/>
+        </w:rPr>
+        <w:t xml:space="preserve">두 기능을 분리하여 별도의 관리 </w:t>
+      </w:r>
+      <w:r>
+        <w:rPr>
+          <w:sz w:val="22"/>
+        </w:rPr>
+        <w:t>Object</w:t>
+      </w:r>
+      <w:r>
+        <w:rPr>
+          <w:rFonts w:hint="eastAsia"/>
+          <w:sz w:val="22"/>
+        </w:rPr>
+        <w:t>를 생성했다.</w:t>
+      </w:r>
+      <w:r>
+        <w:rPr>
+          <w:sz w:val="22"/>
+        </w:rPr>
+        <w:t xml:space="preserve"> </w:t>
+      </w:r>
+      <w:proofErr w:type="spellStart"/>
+      <w:r>
+        <w:rPr>
+          <w:sz w:val="22"/>
+        </w:rPr>
+        <w:t>GameManager</w:t>
+      </w:r>
+      <w:proofErr w:type="spellEnd"/>
+      <w:r>
+        <w:rPr>
+          <w:sz w:val="22"/>
+        </w:rPr>
+        <w:t xml:space="preserve"> Class</w:t>
+      </w:r>
+      <w:r>
+        <w:rPr>
+          <w:rFonts w:hint="eastAsia"/>
+          <w:sz w:val="22"/>
+        </w:rPr>
+        <w:t>는</w:t>
+      </w:r>
+      <w:r>
+        <w:rPr>
+          <w:sz w:val="22"/>
+        </w:rPr>
+        <w:t xml:space="preserve"> </w:t>
+      </w:r>
+      <w:r>
+        <w:rPr>
+          <w:rFonts w:hint="eastAsia"/>
+          <w:sz w:val="22"/>
+        </w:rPr>
+        <w:t xml:space="preserve">공을 생성하는 </w:t>
+      </w:r>
+      <w:r>
+        <w:rPr>
+          <w:sz w:val="22"/>
+        </w:rPr>
+        <w:t>Logic</w:t>
+      </w:r>
+      <w:r>
+        <w:rPr>
+          <w:rFonts w:hint="eastAsia"/>
+          <w:sz w:val="22"/>
+        </w:rPr>
+        <w:t xml:space="preserve">이나 키보드를 누르면 캐릭터의 위치와 방향을 변경하는 </w:t>
+      </w:r>
+      <w:r>
+        <w:rPr>
+          <w:sz w:val="22"/>
+        </w:rPr>
+        <w:t>Logic, AI</w:t>
+      </w:r>
+      <w:r>
+        <w:rPr>
+          <w:rFonts w:hint="eastAsia"/>
+          <w:sz w:val="22"/>
+        </w:rPr>
+        <w:t xml:space="preserve">의 위치를 공의 위치에 반응하도록 하는 </w:t>
+      </w:r>
+      <w:r>
+        <w:rPr>
+          <w:sz w:val="22"/>
+        </w:rPr>
+        <w:t xml:space="preserve">Logic </w:t>
+      </w:r>
+      <w:r>
+        <w:rPr>
+          <w:rFonts w:hint="eastAsia"/>
+          <w:sz w:val="22"/>
+        </w:rPr>
+        <w:t>등 G</w:t>
+      </w:r>
+      <w:r>
+        <w:rPr>
+          <w:sz w:val="22"/>
+        </w:rPr>
+        <w:t>raphic</w:t>
+      </w:r>
+      <w:r>
+        <w:rPr>
+          <w:rFonts w:hint="eastAsia"/>
+          <w:sz w:val="22"/>
+        </w:rPr>
+        <w:t xml:space="preserve">과 무관한 </w:t>
+      </w:r>
+      <w:r>
+        <w:rPr>
+          <w:sz w:val="22"/>
+        </w:rPr>
+        <w:t>Game Logic</w:t>
+      </w:r>
+      <w:r>
+        <w:rPr>
+          <w:rFonts w:hint="eastAsia"/>
+          <w:sz w:val="22"/>
+        </w:rPr>
+        <w:t>을 총괄하며,</w:t>
+      </w:r>
+      <w:r>
+        <w:rPr>
+          <w:sz w:val="22"/>
+        </w:rPr>
+        <w:t xml:space="preserve"> </w:t>
+      </w:r>
+      <w:proofErr w:type="spellStart"/>
+      <w:r>
+        <w:rPr>
+          <w:sz w:val="22"/>
+        </w:rPr>
+        <w:t>RenderManager</w:t>
+      </w:r>
+      <w:proofErr w:type="spellEnd"/>
+      <w:r>
+        <w:rPr>
+          <w:rFonts w:hint="eastAsia"/>
+          <w:sz w:val="22"/>
+        </w:rPr>
+        <w:t xml:space="preserve">는 후술할 </w:t>
+      </w:r>
+      <w:proofErr w:type="spellStart"/>
+      <w:r>
+        <w:rPr>
+          <w:sz w:val="22"/>
+        </w:rPr>
+        <w:t>ObjFileLoader</w:t>
+      </w:r>
+      <w:proofErr w:type="spellEnd"/>
+      <w:r>
+        <w:rPr>
+          <w:rFonts w:hint="eastAsia"/>
+          <w:sz w:val="22"/>
+        </w:rPr>
+        <w:t xml:space="preserve">를 통해 </w:t>
+      </w:r>
+      <w:r>
+        <w:rPr>
+          <w:sz w:val="22"/>
+        </w:rPr>
+        <w:t>VAO</w:t>
+      </w:r>
+      <w:r>
+        <w:rPr>
+          <w:rFonts w:hint="eastAsia"/>
+          <w:sz w:val="22"/>
+        </w:rPr>
+        <w:t>(</w:t>
+      </w:r>
+      <w:r>
+        <w:rPr>
+          <w:sz w:val="22"/>
+        </w:rPr>
+        <w:t>Vertex Array Object)</w:t>
+      </w:r>
+      <w:r>
+        <w:rPr>
+          <w:rFonts w:hint="eastAsia"/>
+          <w:sz w:val="22"/>
+        </w:rPr>
+        <w:t xml:space="preserve">에 연동된 </w:t>
+      </w:r>
+      <w:r>
+        <w:rPr>
+          <w:sz w:val="22"/>
+        </w:rPr>
+        <w:t xml:space="preserve">GPU </w:t>
+      </w:r>
+      <w:r>
+        <w:rPr>
+          <w:rFonts w:hint="eastAsia"/>
+          <w:sz w:val="22"/>
+        </w:rPr>
+        <w:t xml:space="preserve">내 버퍼안에 저장된 </w:t>
+      </w:r>
+      <w:r>
+        <w:rPr>
+          <w:sz w:val="22"/>
+        </w:rPr>
+        <w:t xml:space="preserve">vertex </w:t>
+      </w:r>
+      <w:r>
+        <w:rPr>
+          <w:rFonts w:hint="eastAsia"/>
+          <w:sz w:val="22"/>
+        </w:rPr>
+        <w:t>값을 활용해서 사용자가 원하는 모델을 원하는 위치나 방향에 그리는 역할을 한다.</w:t>
       </w:r>
     </w:p>
     <w:p>
@@ -786,7 +1440,6 @@
         </w:numPr>
         <w:ind w:leftChars="0"/>
         <w:rPr>
-          <w:rFonts w:hint="eastAsia"/>
           <w:b/>
           <w:sz w:val="24"/>
         </w:rPr>
@@ -797,7 +1450,594 @@
           <w:b/>
           <w:sz w:val="24"/>
         </w:rPr>
+        <w:lastRenderedPageBreak/>
         <w:t>Loading Obj File</w:t>
+      </w:r>
+    </w:p>
+    <w:p>
+      <w:pPr>
+        <w:rPr>
+          <w:sz w:val="22"/>
+        </w:rPr>
+      </w:pPr>
+      <w:proofErr w:type="gramStart"/>
+      <w:r>
+        <w:rPr>
+          <w:rFonts w:hint="eastAsia"/>
+          <w:sz w:val="22"/>
+        </w:rPr>
+        <w:t>.</w:t>
+      </w:r>
+      <w:r>
+        <w:rPr>
+          <w:sz w:val="22"/>
+        </w:rPr>
+        <w:t>Obj</w:t>
+      </w:r>
+      <w:proofErr w:type="gramEnd"/>
+      <w:r>
+        <w:rPr>
+          <w:sz w:val="22"/>
+        </w:rPr>
+        <w:t xml:space="preserve"> </w:t>
+      </w:r>
+      <w:r>
+        <w:rPr>
+          <w:rFonts w:hint="eastAsia"/>
+          <w:sz w:val="22"/>
+        </w:rPr>
+        <w:t xml:space="preserve">파일은 </w:t>
+      </w:r>
+      <w:r>
+        <w:rPr>
+          <w:sz w:val="22"/>
+        </w:rPr>
+        <w:t>3D Object</w:t>
+      </w:r>
+      <w:r>
+        <w:rPr>
+          <w:rFonts w:hint="eastAsia"/>
+          <w:sz w:val="22"/>
+        </w:rPr>
+        <w:t xml:space="preserve">의 </w:t>
+      </w:r>
+      <w:r>
+        <w:rPr>
+          <w:sz w:val="22"/>
+        </w:rPr>
+        <w:t xml:space="preserve">vertex </w:t>
+      </w:r>
+      <w:r>
+        <w:rPr>
+          <w:rFonts w:hint="eastAsia"/>
+          <w:sz w:val="22"/>
+        </w:rPr>
+        <w:t>정보,</w:t>
+      </w:r>
+      <w:r>
+        <w:rPr>
+          <w:sz w:val="22"/>
+        </w:rPr>
+        <w:t xml:space="preserve"> </w:t>
+      </w:r>
+      <w:r>
+        <w:rPr>
+          <w:rFonts w:hint="eastAsia"/>
+          <w:sz w:val="22"/>
+        </w:rPr>
+        <w:t>U</w:t>
+      </w:r>
+      <w:r>
+        <w:rPr>
+          <w:sz w:val="22"/>
+        </w:rPr>
+        <w:t xml:space="preserve">V mapping </w:t>
+      </w:r>
+      <w:r>
+        <w:rPr>
+          <w:rFonts w:hint="eastAsia"/>
+          <w:sz w:val="22"/>
+        </w:rPr>
+        <w:t xml:space="preserve">정보와 </w:t>
+      </w:r>
+      <w:r>
+        <w:rPr>
+          <w:sz w:val="22"/>
+        </w:rPr>
+        <w:t xml:space="preserve">normal vector </w:t>
+      </w:r>
+      <w:r>
+        <w:rPr>
+          <w:rFonts w:hint="eastAsia"/>
+          <w:sz w:val="22"/>
+        </w:rPr>
+        <w:t xml:space="preserve">정보를 날 것 그대로 담고 있는 </w:t>
+      </w:r>
+      <w:r>
+        <w:rPr>
+          <w:sz w:val="22"/>
+        </w:rPr>
+        <w:t>primitive</w:t>
+      </w:r>
+      <w:r>
+        <w:rPr>
+          <w:rFonts w:hint="eastAsia"/>
+          <w:sz w:val="22"/>
+        </w:rPr>
+        <w:t>한 형식 중 하나다.</w:t>
+      </w:r>
+      <w:r>
+        <w:rPr>
+          <w:sz w:val="22"/>
+        </w:rPr>
+        <w:t xml:space="preserve"> </w:t>
+      </w:r>
+      <w:r>
+        <w:rPr>
+          <w:rFonts w:hint="eastAsia"/>
+          <w:sz w:val="22"/>
+        </w:rPr>
+        <w:t xml:space="preserve">즉 </w:t>
+      </w:r>
+      <w:r>
+        <w:rPr>
+          <w:sz w:val="22"/>
+        </w:rPr>
+        <w:t xml:space="preserve">MAYA, Blender </w:t>
+      </w:r>
+      <w:r>
+        <w:rPr>
+          <w:rFonts w:hint="eastAsia"/>
+          <w:sz w:val="22"/>
+        </w:rPr>
+        <w:t>등 특정 프로그램에 종속되어 있지 않다.</w:t>
+      </w:r>
+      <w:r>
+        <w:rPr>
+          <w:sz w:val="22"/>
+        </w:rPr>
+        <w:t xml:space="preserve"> </w:t>
+      </w:r>
+      <w:r>
+        <w:rPr>
+          <w:rFonts w:hint="eastAsia"/>
+          <w:sz w:val="22"/>
+        </w:rPr>
+        <w:t xml:space="preserve">이는 </w:t>
+      </w:r>
+      <w:r>
+        <w:rPr>
+          <w:sz w:val="22"/>
+        </w:rPr>
+        <w:t xml:space="preserve">.obj </w:t>
+      </w:r>
+      <w:r>
+        <w:rPr>
+          <w:rFonts w:hint="eastAsia"/>
+          <w:sz w:val="22"/>
+        </w:rPr>
+        <w:t>파일을 읽는 방법이 공개되어 있으며,</w:t>
+      </w:r>
+      <w:r>
+        <w:rPr>
+          <w:sz w:val="22"/>
+        </w:rPr>
+        <w:t xml:space="preserve"> </w:t>
+      </w:r>
+      <w:r>
+        <w:rPr>
+          <w:rFonts w:hint="eastAsia"/>
+          <w:sz w:val="22"/>
+        </w:rPr>
+        <w:t>또 그 방법이 쉽다는 것을 의미한다</w:t>
+      </w:r>
+      <w:r>
+        <w:rPr>
+          <w:rFonts w:hint="eastAsia"/>
+          <w:sz w:val="22"/>
+        </w:rPr>
+        <w:t>.</w:t>
+      </w:r>
+      <w:r>
+        <w:rPr>
+          <w:sz w:val="22"/>
+        </w:rPr>
+        <w:t xml:space="preserve"> </w:t>
+      </w:r>
+      <w:r>
+        <w:rPr>
+          <w:rFonts w:hint="eastAsia"/>
+          <w:sz w:val="22"/>
+        </w:rPr>
+        <w:t xml:space="preserve">이번 </w:t>
+      </w:r>
+      <w:r>
+        <w:rPr>
+          <w:sz w:val="22"/>
+        </w:rPr>
+        <w:t>Assignment</w:t>
+      </w:r>
+      <w:r>
+        <w:rPr>
+          <w:rFonts w:hint="eastAsia"/>
+          <w:sz w:val="22"/>
+        </w:rPr>
+        <w:t xml:space="preserve">에 필요한 </w:t>
+      </w:r>
+      <w:r>
+        <w:rPr>
+          <w:sz w:val="22"/>
+        </w:rPr>
+        <w:t>3D Model</w:t>
+      </w:r>
+      <w:r>
+        <w:rPr>
+          <w:rFonts w:hint="eastAsia"/>
+          <w:sz w:val="22"/>
+        </w:rPr>
+        <w:t xml:space="preserve"> 역시 라이선스 문제가 없는</w:t>
+      </w:r>
+      <w:r>
+        <w:rPr>
+          <w:sz w:val="22"/>
+        </w:rPr>
+        <w:t>(</w:t>
+      </w:r>
+      <w:r>
+        <w:rPr>
+          <w:rFonts w:hint="eastAsia"/>
+          <w:sz w:val="22"/>
+        </w:rPr>
+        <w:t>무료배포</w:t>
+      </w:r>
+      <w:r>
+        <w:rPr>
+          <w:sz w:val="22"/>
+        </w:rPr>
+        <w:t xml:space="preserve">) .obj </w:t>
+      </w:r>
+      <w:r>
+        <w:rPr>
+          <w:rFonts w:hint="eastAsia"/>
+          <w:sz w:val="22"/>
+        </w:rPr>
+        <w:t>파일</w:t>
+      </w:r>
+      <w:r>
+        <w:rPr>
+          <w:rFonts w:hint="eastAsia"/>
+          <w:sz w:val="22"/>
+        </w:rPr>
+        <w:t>을 사용해서 간단하게 이브이</w:t>
+      </w:r>
+      <w:r>
+        <w:rPr>
+          <w:sz w:val="22"/>
+        </w:rPr>
+        <w:t xml:space="preserve"> </w:t>
+      </w:r>
+      <w:r>
+        <w:rPr>
+          <w:rFonts w:hint="eastAsia"/>
+          <w:sz w:val="22"/>
+        </w:rPr>
+        <w:t xml:space="preserve">및 공의 </w:t>
+      </w:r>
+      <w:r>
+        <w:rPr>
+          <w:sz w:val="22"/>
+        </w:rPr>
+        <w:t>3D Model</w:t>
+      </w:r>
+      <w:r>
+        <w:rPr>
+          <w:rFonts w:hint="eastAsia"/>
+          <w:sz w:val="22"/>
+        </w:rPr>
+        <w:t>을 불러올 수 있</w:t>
+      </w:r>
+      <w:r>
+        <w:rPr>
+          <w:rFonts w:hint="eastAsia"/>
+          <w:sz w:val="22"/>
+        </w:rPr>
+        <w:t>다.</w:t>
+      </w:r>
+    </w:p>
+    <w:p>
+      <w:pPr>
+        <w:rPr>
+          <w:sz w:val="22"/>
+        </w:rPr>
+      </w:pPr>
+      <w:r>
+        <w:rPr>
+          <w:rFonts w:hint="eastAsia"/>
+          <w:sz w:val="22"/>
+        </w:rPr>
+        <w:t>3</w:t>
+      </w:r>
+      <w:r>
+        <w:rPr>
+          <w:sz w:val="22"/>
+        </w:rPr>
+        <w:t>D model</w:t>
+      </w:r>
+      <w:r>
+        <w:rPr>
+          <w:rFonts w:hint="eastAsia"/>
+          <w:sz w:val="22"/>
+        </w:rPr>
+        <w:t xml:space="preserve">의 </w:t>
+      </w:r>
+      <w:r>
+        <w:rPr>
+          <w:sz w:val="22"/>
+        </w:rPr>
+        <w:t xml:space="preserve">face </w:t>
+      </w:r>
+      <w:r>
+        <w:rPr>
+          <w:rFonts w:hint="eastAsia"/>
+          <w:sz w:val="22"/>
+        </w:rPr>
+        <w:t>정보를 저장하는 방법은 여러가지가 있는데,</w:t>
+      </w:r>
+      <w:r>
+        <w:rPr>
+          <w:sz w:val="22"/>
+        </w:rPr>
+        <w:t xml:space="preserve"> obj </w:t>
+      </w:r>
+      <w:r>
+        <w:rPr>
+          <w:rFonts w:hint="eastAsia"/>
+          <w:sz w:val="22"/>
+        </w:rPr>
+        <w:t xml:space="preserve">파일은 대부분 </w:t>
+      </w:r>
+      <w:r>
+        <w:rPr>
+          <w:sz w:val="22"/>
+        </w:rPr>
+        <w:t xml:space="preserve">vertex pointer </w:t>
+      </w:r>
+      <w:r>
+        <w:rPr>
+          <w:rFonts w:hint="eastAsia"/>
+          <w:sz w:val="22"/>
+        </w:rPr>
+        <w:t>방식을 사용한다.</w:t>
+      </w:r>
+      <w:r>
+        <w:rPr>
+          <w:sz w:val="22"/>
+        </w:rPr>
+        <w:t xml:space="preserve"> </w:t>
+      </w:r>
+      <w:r>
+        <w:rPr>
+          <w:rFonts w:hint="eastAsia"/>
+          <w:sz w:val="22"/>
+        </w:rPr>
+        <w:t xml:space="preserve">이 방법은 </w:t>
+      </w:r>
+      <w:r>
+        <w:rPr>
+          <w:sz w:val="22"/>
+        </w:rPr>
+        <w:t xml:space="preserve">explicit vertex </w:t>
+      </w:r>
+      <w:r>
+        <w:rPr>
+          <w:rFonts w:hint="eastAsia"/>
+          <w:sz w:val="22"/>
+        </w:rPr>
+        <w:t>방식보다 메모리를 더 절약하지만,</w:t>
+      </w:r>
+      <w:r>
+        <w:rPr>
+          <w:sz w:val="22"/>
+        </w:rPr>
+        <w:t xml:space="preserve"> </w:t>
+      </w:r>
+      <w:r>
+        <w:rPr>
+          <w:rFonts w:hint="eastAsia"/>
+          <w:sz w:val="22"/>
+        </w:rPr>
+        <w:t>구현하기 약간 더 어렵다는 단점이 있다.</w:t>
+      </w:r>
+      <w:r>
+        <w:rPr>
+          <w:sz w:val="22"/>
+        </w:rPr>
+        <w:t xml:space="preserve"> </w:t>
+      </w:r>
+      <w:r>
+        <w:rPr>
+          <w:rFonts w:hint="eastAsia"/>
+          <w:sz w:val="22"/>
+        </w:rPr>
+        <w:t xml:space="preserve">따라서 우리는 구현을 쉽게 하기 위해 </w:t>
+      </w:r>
+      <w:r>
+        <w:rPr>
+          <w:sz w:val="22"/>
+        </w:rPr>
+        <w:t xml:space="preserve">vertex pointer </w:t>
+      </w:r>
+      <w:r>
+        <w:rPr>
+          <w:rFonts w:hint="eastAsia"/>
+          <w:sz w:val="22"/>
+        </w:rPr>
+        <w:t xml:space="preserve">방식으로 저장된 </w:t>
+      </w:r>
+      <w:r>
+        <w:rPr>
+          <w:sz w:val="22"/>
+        </w:rPr>
+        <w:t xml:space="preserve">obj </w:t>
+      </w:r>
+      <w:r>
+        <w:rPr>
+          <w:rFonts w:hint="eastAsia"/>
+          <w:sz w:val="22"/>
+        </w:rPr>
+        <w:t xml:space="preserve">파일을 해석해서 각 </w:t>
+      </w:r>
+      <w:r>
+        <w:rPr>
+          <w:sz w:val="22"/>
+        </w:rPr>
+        <w:t>face triangle</w:t>
+      </w:r>
+      <w:r>
+        <w:rPr>
+          <w:rFonts w:hint="eastAsia"/>
+          <w:sz w:val="22"/>
+        </w:rPr>
+        <w:t xml:space="preserve">의 </w:t>
+      </w:r>
+      <w:r>
+        <w:rPr>
+          <w:sz w:val="22"/>
+        </w:rPr>
+        <w:t>vertex 3</w:t>
+      </w:r>
+      <w:r>
+        <w:rPr>
+          <w:rFonts w:hint="eastAsia"/>
+          <w:sz w:val="22"/>
+        </w:rPr>
+        <w:t xml:space="preserve">개를 </w:t>
+      </w:r>
+      <w:proofErr w:type="spellStart"/>
+      <w:proofErr w:type="gramStart"/>
+      <w:r>
+        <w:rPr>
+          <w:sz w:val="22"/>
+        </w:rPr>
+        <w:t>glm</w:t>
+      </w:r>
+      <w:proofErr w:type="spellEnd"/>
+      <w:r>
+        <w:rPr>
+          <w:sz w:val="22"/>
+        </w:rPr>
+        <w:t>::</w:t>
+      </w:r>
+      <w:proofErr w:type="gramEnd"/>
+      <w:r>
+        <w:rPr>
+          <w:sz w:val="22"/>
+        </w:rPr>
+        <w:t xml:space="preserve">vec3 </w:t>
+      </w:r>
+      <w:proofErr w:type="spellStart"/>
+      <w:r>
+        <w:rPr>
+          <w:rFonts w:hint="eastAsia"/>
+          <w:sz w:val="22"/>
+        </w:rPr>
+        <w:t>으로</w:t>
+      </w:r>
+      <w:proofErr w:type="spellEnd"/>
+      <w:r>
+        <w:rPr>
+          <w:rFonts w:hint="eastAsia"/>
+          <w:sz w:val="22"/>
+        </w:rPr>
+        <w:t xml:space="preserve"> 변환하여 하나의 </w:t>
+      </w:r>
+      <w:r>
+        <w:rPr>
+          <w:sz w:val="22"/>
+        </w:rPr>
+        <w:t>list</w:t>
+      </w:r>
+      <w:r>
+        <w:rPr>
+          <w:rFonts w:hint="eastAsia"/>
+          <w:sz w:val="22"/>
+        </w:rPr>
+        <w:t>로 저장했다.</w:t>
+      </w:r>
+    </w:p>
+    <w:p>
+      <w:pPr>
+        <w:rPr>
+          <w:sz w:val="22"/>
+        </w:rPr>
+      </w:pPr>
+      <w:r>
+        <w:rPr>
+          <w:rFonts w:hint="eastAsia"/>
+          <w:sz w:val="22"/>
+        </w:rPr>
+        <w:t>O</w:t>
+      </w:r>
+      <w:r>
+        <w:rPr>
+          <w:sz w:val="22"/>
+        </w:rPr>
+        <w:t>bj file</w:t>
+      </w:r>
+      <w:r>
+        <w:rPr>
+          <w:rFonts w:hint="eastAsia"/>
+          <w:sz w:val="22"/>
+        </w:rPr>
+        <w:t xml:space="preserve">을 해석하여 변환하는 코드는 하단의 </w:t>
+      </w:r>
+      <w:proofErr w:type="spellStart"/>
+      <w:r>
+        <w:rPr>
+          <w:sz w:val="22"/>
+        </w:rPr>
+        <w:t>opengl</w:t>
+      </w:r>
+      <w:proofErr w:type="spellEnd"/>
+      <w:r>
+        <w:rPr>
+          <w:sz w:val="22"/>
+        </w:rPr>
+        <w:t xml:space="preserve">-tutorial </w:t>
+      </w:r>
+      <w:r>
+        <w:rPr>
+          <w:rFonts w:hint="eastAsia"/>
+          <w:sz w:val="22"/>
+        </w:rPr>
+        <w:t>사이트의 코드를 인용했으며,</w:t>
+      </w:r>
+      <w:r>
+        <w:rPr>
+          <w:sz w:val="22"/>
+        </w:rPr>
+        <w:t xml:space="preserve"> </w:t>
+      </w:r>
+      <w:r>
+        <w:rPr>
+          <w:rFonts w:hint="eastAsia"/>
+          <w:sz w:val="22"/>
+        </w:rPr>
+        <w:t>코드상의 주석과</w:t>
+      </w:r>
+      <w:r>
+        <w:rPr>
+          <w:rFonts w:hint="eastAsia"/>
+          <w:sz w:val="22"/>
+        </w:rPr>
+        <w:t xml:space="preserve"> 보고서 최</w:t>
+      </w:r>
+      <w:r>
+        <w:rPr>
+          <w:rFonts w:hint="eastAsia"/>
+          <w:sz w:val="22"/>
+        </w:rPr>
+        <w:t>하단에 출처를 병기하였다.</w:t>
       </w:r>
     </w:p>
     <w:p>
@@ -823,6 +2063,269 @@
     </w:p>
     <w:p>
       <w:pPr>
+        <w:rPr>
+          <w:sz w:val="22"/>
+        </w:rPr>
+      </w:pPr>
+      <w:r>
+        <w:rPr>
+          <w:rFonts w:hint="eastAsia"/>
+          <w:sz w:val="22"/>
+        </w:rPr>
+        <w:t xml:space="preserve">이번 </w:t>
+      </w:r>
+      <w:r>
+        <w:rPr>
+          <w:sz w:val="22"/>
+        </w:rPr>
+        <w:t>Assign</w:t>
+      </w:r>
+      <w:r>
+        <w:rPr>
+          <w:rFonts w:hint="eastAsia"/>
+          <w:sz w:val="22"/>
+        </w:rPr>
+        <w:t xml:space="preserve">에서는 총 </w:t>
+      </w:r>
+      <w:r>
+        <w:rPr>
+          <w:sz w:val="22"/>
+        </w:rPr>
+        <w:t>3</w:t>
+      </w:r>
+      <w:r>
+        <w:rPr>
+          <w:rFonts w:hint="eastAsia"/>
+          <w:sz w:val="22"/>
+        </w:rPr>
+        <w:t>가지 모드의 카메라를 구현해야 한다.</w:t>
+      </w:r>
+      <w:r>
+        <w:rPr>
+          <w:sz w:val="22"/>
+        </w:rPr>
+        <w:t xml:space="preserve"> </w:t>
+      </w:r>
+      <w:r>
+        <w:rPr>
+          <w:rFonts w:hint="eastAsia"/>
+          <w:sz w:val="22"/>
+        </w:rPr>
+        <w:t>첫번째는 캐릭터의 시야와 완전히 동일한 위치에서,</w:t>
+      </w:r>
+      <w:r>
+        <w:rPr>
+          <w:sz w:val="22"/>
+        </w:rPr>
+        <w:t xml:space="preserve"> </w:t>
+      </w:r>
+      <w:r>
+        <w:rPr>
+          <w:rFonts w:hint="eastAsia"/>
+          <w:sz w:val="22"/>
+        </w:rPr>
+        <w:t>두번째는 캐릭터의 뒤통수에서 캐릭터가 정면을 바라보는 시점,</w:t>
+      </w:r>
+      <w:r>
+        <w:rPr>
+          <w:sz w:val="22"/>
+        </w:rPr>
+        <w:t xml:space="preserve"> </w:t>
+      </w:r>
+      <w:r>
+        <w:rPr>
+          <w:rFonts w:hint="eastAsia"/>
+          <w:sz w:val="22"/>
+        </w:rPr>
+        <w:t>마지막은 플레이어가 돌아다닐 수 있는 영역의 상단에서 자유롭게 움직일 수 있는 카메라(시점은 원점 고정)가 있다.</w:t>
+      </w:r>
+      <w:r>
+        <w:rPr>
+          <w:sz w:val="22"/>
+        </w:rPr>
+        <w:t xml:space="preserve"> Camera</w:t>
+      </w:r>
+      <w:r>
+        <w:rPr>
+          <w:rFonts w:hint="eastAsia"/>
+          <w:sz w:val="22"/>
+        </w:rPr>
+        <w:t xml:space="preserve">도 결국 </w:t>
+      </w:r>
+      <w:r>
+        <w:rPr>
+          <w:sz w:val="22"/>
+        </w:rPr>
+        <w:t>vertex</w:t>
+      </w:r>
+      <w:r>
+        <w:rPr>
+          <w:rFonts w:hint="eastAsia"/>
+          <w:sz w:val="22"/>
+        </w:rPr>
+        <w:t>에 t</w:t>
+      </w:r>
+      <w:r>
+        <w:rPr>
+          <w:sz w:val="22"/>
+        </w:rPr>
+        <w:t>ransform</w:t>
+      </w:r>
+      <w:r>
+        <w:rPr>
+          <w:rFonts w:hint="eastAsia"/>
+          <w:sz w:val="22"/>
+        </w:rPr>
+        <w:t>을 적용하는 것과 같으며,</w:t>
+      </w:r>
+      <w:r>
+        <w:rPr>
+          <w:sz w:val="22"/>
+        </w:rPr>
+        <w:t xml:space="preserve"> </w:t>
+      </w:r>
+      <w:r>
+        <w:rPr>
+          <w:rFonts w:hint="eastAsia"/>
+          <w:sz w:val="22"/>
+        </w:rPr>
+        <w:t xml:space="preserve">여기에 필요한 </w:t>
+      </w:r>
+      <w:r>
+        <w:rPr>
+          <w:sz w:val="22"/>
+        </w:rPr>
+        <w:t>transform matrix</w:t>
+      </w:r>
+      <w:r>
+        <w:rPr>
+          <w:rFonts w:hint="eastAsia"/>
+          <w:sz w:val="22"/>
+        </w:rPr>
+        <w:t>는</w:t>
+      </w:r>
+      <w:r>
+        <w:rPr>
+          <w:rFonts w:hint="eastAsia"/>
+          <w:sz w:val="22"/>
+        </w:rPr>
+        <w:t xml:space="preserve"> </w:t>
+      </w:r>
+      <w:proofErr w:type="spellStart"/>
+      <w:r>
+        <w:rPr>
+          <w:sz w:val="22"/>
+        </w:rPr>
+        <w:t>glm</w:t>
+      </w:r>
+      <w:proofErr w:type="spellEnd"/>
+      <w:r>
+        <w:rPr>
+          <w:rFonts w:hint="eastAsia"/>
+          <w:sz w:val="22"/>
+        </w:rPr>
+        <w:t xml:space="preserve"> </w:t>
+      </w:r>
+      <w:r>
+        <w:rPr>
+          <w:sz w:val="22"/>
+        </w:rPr>
+        <w:t>library</w:t>
+      </w:r>
+      <w:r>
+        <w:rPr>
+          <w:rFonts w:hint="eastAsia"/>
+          <w:sz w:val="22"/>
+        </w:rPr>
+        <w:t xml:space="preserve">에서 제공하는 </w:t>
+      </w:r>
+      <w:proofErr w:type="spellStart"/>
+      <w:proofErr w:type="gramStart"/>
+      <w:r>
+        <w:rPr>
+          <w:sz w:val="22"/>
+        </w:rPr>
+        <w:t>glm</w:t>
+      </w:r>
+      <w:proofErr w:type="spellEnd"/>
+      <w:r>
+        <w:rPr>
+          <w:sz w:val="22"/>
+        </w:rPr>
+        <w:t>::</w:t>
+      </w:r>
+      <w:proofErr w:type="gramEnd"/>
+      <w:r>
+        <w:rPr>
+          <w:sz w:val="22"/>
+        </w:rPr>
+        <w:t xml:space="preserve">mat4 </w:t>
+      </w:r>
+      <w:proofErr w:type="spellStart"/>
+      <w:r>
+        <w:rPr>
+          <w:sz w:val="22"/>
+        </w:rPr>
+        <w:t>lookAt</w:t>
+      </w:r>
+      <w:proofErr w:type="spellEnd"/>
+      <w:r>
+        <w:rPr>
+          <w:sz w:val="22"/>
+        </w:rPr>
+        <w:t xml:space="preserve">(vec3 pos, vec3 </w:t>
+      </w:r>
+      <w:proofErr w:type="spellStart"/>
+      <w:r>
+        <w:rPr>
+          <w:sz w:val="22"/>
+        </w:rPr>
+        <w:t>dir</w:t>
+      </w:r>
+      <w:proofErr w:type="spellEnd"/>
+      <w:r>
+        <w:rPr>
+          <w:sz w:val="22"/>
+        </w:rPr>
+        <w:t>, vec3 up)</w:t>
+      </w:r>
+      <w:r>
+        <w:rPr>
+          <w:sz w:val="22"/>
+        </w:rPr>
+        <w:t xml:space="preserve"> </w:t>
+      </w:r>
+      <w:r>
+        <w:rPr>
+          <w:rFonts w:hint="eastAsia"/>
+          <w:sz w:val="22"/>
+        </w:rPr>
+        <w:t>함수를</w:t>
+      </w:r>
+      <w:r>
+        <w:rPr>
+          <w:rFonts w:hint="eastAsia"/>
+          <w:sz w:val="22"/>
+        </w:rPr>
+        <w:t xml:space="preserve"> 활용해</w:t>
+      </w:r>
+      <w:r>
+        <w:rPr>
+          <w:rFonts w:hint="eastAsia"/>
+          <w:sz w:val="22"/>
+        </w:rPr>
+        <w:t>서</w:t>
+      </w:r>
+      <w:r>
+        <w:rPr>
+          <w:rFonts w:hint="eastAsia"/>
+          <w:sz w:val="22"/>
+        </w:rPr>
+        <w:t xml:space="preserve"> 계산할 수 있다.</w:t>
+      </w:r>
+    </w:p>
+    <w:p>
+      <w:pPr>
         <w:pStyle w:val="a5"/>
         <w:numPr>
           <w:ilvl w:val="0"/>
@@ -853,6 +2356,487 @@
           <w:rFonts w:hint="eastAsia"/>
           <w:sz w:val="22"/>
         </w:rPr>
+        <w:t>3</w:t>
+      </w:r>
+      <w:r>
+        <w:rPr>
+          <w:sz w:val="22"/>
+        </w:rPr>
+        <w:t>D Model</w:t>
+      </w:r>
+      <w:r>
+        <w:rPr>
+          <w:rFonts w:hint="eastAsia"/>
+          <w:sz w:val="22"/>
+        </w:rPr>
+        <w:t xml:space="preserve">을 렌더링 할 때 다른 오브젝트나 </w:t>
+      </w:r>
+      <w:r>
+        <w:rPr>
+          <w:sz w:val="22"/>
+        </w:rPr>
+        <w:t>Face</w:t>
+      </w:r>
+      <w:r>
+        <w:rPr>
+          <w:rFonts w:hint="eastAsia"/>
+          <w:sz w:val="22"/>
+        </w:rPr>
+        <w:t xml:space="preserve">에 가려져 그려지지 않는 </w:t>
+      </w:r>
+      <w:r>
+        <w:rPr>
+          <w:sz w:val="22"/>
+        </w:rPr>
+        <w:t>Line</w:t>
+      </w:r>
+      <w:r>
+        <w:rPr>
+          <w:rFonts w:hint="eastAsia"/>
+          <w:sz w:val="22"/>
+        </w:rPr>
+        <w:t>까지 그리는 것은 큰 메모리 낭비다.</w:t>
+      </w:r>
+      <w:r>
+        <w:rPr>
+          <w:sz w:val="22"/>
+        </w:rPr>
+        <w:t xml:space="preserve"> </w:t>
+      </w:r>
+      <w:r>
+        <w:rPr>
+          <w:rFonts w:hint="eastAsia"/>
+          <w:sz w:val="22"/>
+        </w:rPr>
+        <w:t xml:space="preserve">이를 방지하기 위해 다양한 </w:t>
+      </w:r>
+      <w:r>
+        <w:rPr>
+          <w:sz w:val="22"/>
+        </w:rPr>
+        <w:t>Hidden Line Removal Algorithm</w:t>
+      </w:r>
+      <w:r>
+        <w:rPr>
+          <w:rFonts w:hint="eastAsia"/>
+          <w:sz w:val="22"/>
+        </w:rPr>
+        <w:t xml:space="preserve">이 </w:t>
+      </w:r>
+      <w:proofErr w:type="gramStart"/>
+      <w:r>
+        <w:rPr>
+          <w:rFonts w:hint="eastAsia"/>
+          <w:sz w:val="22"/>
+        </w:rPr>
+        <w:t>연구 되었으며</w:t>
+      </w:r>
+      <w:proofErr w:type="gramEnd"/>
+      <w:r>
+        <w:rPr>
+          <w:rFonts w:hint="eastAsia"/>
+          <w:sz w:val="22"/>
+        </w:rPr>
+        <w:t>,</w:t>
+      </w:r>
+      <w:r>
+        <w:rPr>
+          <w:sz w:val="22"/>
+        </w:rPr>
+        <w:t xml:space="preserve"> </w:t>
+      </w:r>
+      <w:r>
+        <w:rPr>
+          <w:rFonts w:hint="eastAsia"/>
+          <w:sz w:val="22"/>
+        </w:rPr>
+        <w:t xml:space="preserve">우리는 그 중 가장 간단하며 하드웨어 상으로 구현되어 있는 </w:t>
+      </w:r>
+      <w:r>
+        <w:rPr>
+          <w:rFonts w:hint="eastAsia"/>
+          <w:sz w:val="22"/>
+        </w:rPr>
+        <w:t>Z</w:t>
+      </w:r>
+      <w:r>
+        <w:rPr>
+          <w:sz w:val="22"/>
+        </w:rPr>
+        <w:t xml:space="preserve">-buffer </w:t>
+      </w:r>
+      <w:r>
+        <w:rPr>
+          <w:rFonts w:hint="eastAsia"/>
+          <w:sz w:val="22"/>
+        </w:rPr>
+        <w:t>A</w:t>
+      </w:r>
+      <w:r>
+        <w:rPr>
+          <w:sz w:val="22"/>
+        </w:rPr>
+        <w:t>lgorithm</w:t>
+      </w:r>
+      <w:r>
+        <w:rPr>
+          <w:rFonts w:hint="eastAsia"/>
+          <w:sz w:val="22"/>
+        </w:rPr>
+        <w:t>을 사용했다.</w:t>
+      </w:r>
+    </w:p>
+    <w:p>
+      <w:pPr>
+        <w:rPr>
+          <w:rFonts w:hint="eastAsia"/>
+          <w:sz w:val="22"/>
+        </w:rPr>
+      </w:pPr>
+      <w:r>
+        <w:rPr>
+          <w:rFonts w:hint="eastAsia"/>
+          <w:sz w:val="22"/>
+        </w:rPr>
+        <w:t>Z</w:t>
+      </w:r>
+      <w:r>
+        <w:rPr>
+          <w:sz w:val="22"/>
+        </w:rPr>
+        <w:t>-buffer Algorithm</w:t>
+      </w:r>
+      <w:r>
+        <w:rPr>
+          <w:rFonts w:hint="eastAsia"/>
+          <w:sz w:val="22"/>
+        </w:rPr>
+        <w:t xml:space="preserve">은 각 </w:t>
+      </w:r>
+      <w:r>
+        <w:rPr>
+          <w:sz w:val="22"/>
+        </w:rPr>
+        <w:t>Fragment</w:t>
+      </w:r>
+      <w:r>
+        <w:rPr>
+          <w:rFonts w:hint="eastAsia"/>
+          <w:sz w:val="22"/>
+        </w:rPr>
+        <w:t xml:space="preserve">를 그릴 때 각 </w:t>
+      </w:r>
+      <w:r>
+        <w:rPr>
+          <w:sz w:val="22"/>
+        </w:rPr>
+        <w:t>Pixel</w:t>
+      </w:r>
+      <w:r>
+        <w:rPr>
+          <w:rFonts w:hint="eastAsia"/>
+          <w:sz w:val="22"/>
+        </w:rPr>
+        <w:t xml:space="preserve">별로 이미 그려져 있는 </w:t>
+      </w:r>
+      <w:r>
+        <w:rPr>
+          <w:sz w:val="22"/>
+        </w:rPr>
+        <w:t>Fragment</w:t>
+      </w:r>
+      <w:r>
+        <w:rPr>
+          <w:rFonts w:hint="eastAsia"/>
+          <w:sz w:val="22"/>
+        </w:rPr>
+        <w:t xml:space="preserve">의 </w:t>
+      </w:r>
+      <w:r>
+        <w:rPr>
+          <w:sz w:val="22"/>
+        </w:rPr>
+        <w:t>Z</w:t>
+      </w:r>
+      <w:r>
+        <w:rPr>
+          <w:rFonts w:hint="eastAsia"/>
+          <w:sz w:val="22"/>
+        </w:rPr>
+        <w:t>축 깊이를 측정하고,</w:t>
+      </w:r>
+      <w:r>
+        <w:rPr>
+          <w:sz w:val="22"/>
+        </w:rPr>
+        <w:t xml:space="preserve"> </w:t>
+      </w:r>
+      <w:r>
+        <w:rPr>
+          <w:rFonts w:hint="eastAsia"/>
+          <w:sz w:val="22"/>
+        </w:rPr>
+        <w:t xml:space="preserve">기존에 </w:t>
+      </w:r>
+      <w:r>
+        <w:rPr>
+          <w:sz w:val="22"/>
+        </w:rPr>
+        <w:t>Z</w:t>
+      </w:r>
+      <w:r>
+        <w:rPr>
+          <w:rFonts w:hint="eastAsia"/>
+          <w:sz w:val="22"/>
+        </w:rPr>
+        <w:t>축 깊이 값이</w:t>
+      </w:r>
+      <w:r>
+        <w:rPr>
+          <w:sz w:val="22"/>
+        </w:rPr>
+        <w:t>(depth value)</w:t>
+      </w:r>
+      <w:r>
+        <w:rPr>
+          <w:rFonts w:hint="eastAsia"/>
+          <w:sz w:val="22"/>
+        </w:rPr>
+        <w:t xml:space="preserve"> 있다면,</w:t>
+      </w:r>
+      <w:r>
+        <w:rPr>
+          <w:sz w:val="22"/>
+        </w:rPr>
+        <w:t xml:space="preserve"> </w:t>
+      </w:r>
+      <w:r>
+        <w:rPr>
+          <w:rFonts w:hint="eastAsia"/>
+          <w:sz w:val="22"/>
+        </w:rPr>
+        <w:t xml:space="preserve">새로 그릴 </w:t>
+      </w:r>
+      <w:r>
+        <w:rPr>
+          <w:sz w:val="22"/>
+        </w:rPr>
+        <w:t>pixel</w:t>
+      </w:r>
+      <w:r>
+        <w:rPr>
+          <w:rFonts w:hint="eastAsia"/>
+          <w:sz w:val="22"/>
+        </w:rPr>
+        <w:t xml:space="preserve">의 </w:t>
+      </w:r>
+      <w:r>
+        <w:rPr>
+          <w:sz w:val="22"/>
+        </w:rPr>
+        <w:t>z</w:t>
+      </w:r>
+      <w:r>
+        <w:rPr>
+          <w:rFonts w:hint="eastAsia"/>
+          <w:sz w:val="22"/>
+        </w:rPr>
+        <w:t>축 깊이가 더</w:t>
+      </w:r>
+      <w:r>
+        <w:rPr>
+          <w:sz w:val="22"/>
+        </w:rPr>
+        <w:t xml:space="preserve"> </w:t>
+      </w:r>
+      <w:r>
+        <w:rPr>
+          <w:rFonts w:hint="eastAsia"/>
+          <w:sz w:val="22"/>
+        </w:rPr>
+        <w:t>작을 때(모니터에 더 가까울 때)만 그리고 아니라면 버리는 알고리즘을 의미한다.</w:t>
+      </w:r>
+      <w:r>
+        <w:rPr>
+          <w:sz w:val="22"/>
+        </w:rPr>
+        <w:t xml:space="preserve"> </w:t>
+      </w:r>
+      <w:r>
+        <w:rPr>
+          <w:rFonts w:hint="eastAsia"/>
+          <w:sz w:val="22"/>
+        </w:rPr>
+        <w:t>O</w:t>
+      </w:r>
+      <w:r>
+        <w:rPr>
+          <w:sz w:val="22"/>
+        </w:rPr>
+        <w:t>penGL</w:t>
+      </w:r>
+      <w:r>
+        <w:rPr>
+          <w:rFonts w:hint="eastAsia"/>
+          <w:sz w:val="22"/>
+        </w:rPr>
+        <w:t xml:space="preserve">에는 </w:t>
+      </w:r>
+      <w:r>
+        <w:rPr>
+          <w:sz w:val="22"/>
+        </w:rPr>
+        <w:t>Z-depth</w:t>
+      </w:r>
+      <w:r>
+        <w:rPr>
+          <w:rFonts w:hint="eastAsia"/>
+          <w:sz w:val="22"/>
+        </w:rPr>
+        <w:t>를</w:t>
+      </w:r>
+      <w:r>
+        <w:rPr>
+          <w:sz w:val="22"/>
+        </w:rPr>
+        <w:t xml:space="preserve"> </w:t>
+      </w:r>
+      <w:r>
+        <w:rPr>
+          <w:rFonts w:hint="eastAsia"/>
+          <w:sz w:val="22"/>
+        </w:rPr>
+        <w:t>설정할 수 있는 기능이 있으며,</w:t>
+      </w:r>
+      <w:r>
+        <w:rPr>
+          <w:sz w:val="22"/>
+        </w:rPr>
+        <w:t xml:space="preserve"> </w:t>
+      </w:r>
+      <w:r>
+        <w:rPr>
+          <w:rFonts w:hint="eastAsia"/>
+          <w:sz w:val="22"/>
+        </w:rPr>
+        <w:t>이를 활용해서 같은 3</w:t>
+      </w:r>
+      <w:r>
+        <w:rPr>
+          <w:sz w:val="22"/>
+        </w:rPr>
+        <w:t>D Model</w:t>
+      </w:r>
+      <w:r>
+        <w:rPr>
+          <w:rFonts w:hint="eastAsia"/>
+          <w:sz w:val="22"/>
+        </w:rPr>
+        <w:t xml:space="preserve">을 첫번째는 배경색과 동일한 </w:t>
+      </w:r>
+      <w:r>
+        <w:rPr>
+          <w:sz w:val="22"/>
+        </w:rPr>
+        <w:t xml:space="preserve">GL_FILL </w:t>
+      </w:r>
+      <w:r>
+        <w:rPr>
+          <w:rFonts w:hint="eastAsia"/>
+          <w:sz w:val="22"/>
+        </w:rPr>
+        <w:t>모드(면을 채우는 모드)로 그리고,</w:t>
+      </w:r>
+      <w:r>
+        <w:rPr>
+          <w:sz w:val="22"/>
+        </w:rPr>
+        <w:t xml:space="preserve"> </w:t>
+      </w:r>
+      <w:r>
+        <w:rPr>
+          <w:rFonts w:hint="eastAsia"/>
+          <w:sz w:val="22"/>
+        </w:rPr>
+        <w:t xml:space="preserve">두번째는 배경색과 크게 차이나는 </w:t>
+      </w:r>
+      <w:r>
+        <w:rPr>
+          <w:sz w:val="22"/>
+        </w:rPr>
+        <w:t>GL_LINE(</w:t>
+      </w:r>
+      <w:r>
+        <w:rPr>
+          <w:rFonts w:hint="eastAsia"/>
+          <w:sz w:val="22"/>
+        </w:rPr>
+        <w:t>면을 채우지 않고 선만 그리는 모드)</w:t>
+      </w:r>
+      <w:r>
+        <w:rPr>
+          <w:sz w:val="22"/>
+        </w:rPr>
+        <w:t xml:space="preserve"> </w:t>
+      </w:r>
+      <w:r>
+        <w:rPr>
+          <w:rFonts w:hint="eastAsia"/>
+          <w:sz w:val="22"/>
+        </w:rPr>
+        <w:t xml:space="preserve">모드로 그림으로써 </w:t>
+      </w:r>
+      <w:r>
+        <w:rPr>
+          <w:sz w:val="22"/>
+        </w:rPr>
+        <w:t>Object</w:t>
+      </w:r>
+      <w:r>
+        <w:rPr>
+          <w:rFonts w:hint="eastAsia"/>
+          <w:sz w:val="22"/>
+        </w:rPr>
+        <w:t xml:space="preserve">의 </w:t>
+      </w:r>
+      <w:r>
+        <w:rPr>
+          <w:sz w:val="22"/>
+        </w:rPr>
+        <w:t>Face</w:t>
+      </w:r>
+      <w:r>
+        <w:rPr>
+          <w:rFonts w:hint="eastAsia"/>
+          <w:sz w:val="22"/>
+        </w:rPr>
+        <w:t xml:space="preserve">에 의해 가려지는 </w:t>
+      </w:r>
+      <w:r>
+        <w:rPr>
+          <w:sz w:val="22"/>
+        </w:rPr>
+        <w:t>Line</w:t>
+      </w:r>
+      <w:r>
+        <w:rPr>
+          <w:rFonts w:hint="eastAsia"/>
+          <w:sz w:val="22"/>
+        </w:rPr>
+        <w:t>을 그리지 않는다.</w:t>
+      </w:r>
+    </w:p>
+    <w:p>
+      <w:pPr>
+        <w:rPr>
+          <w:sz w:val="22"/>
+        </w:rPr>
+      </w:pPr>
+      <w:r>
+        <w:rPr>
+          <w:rFonts w:hint="eastAsia"/>
+          <w:sz w:val="22"/>
+        </w:rPr>
         <w:t>키보드</w:t>
       </w:r>
       <w:r>
@@ -880,7 +2864,7 @@
           <w:rFonts w:hint="eastAsia"/>
           <w:sz w:val="22"/>
         </w:rPr>
-        <w:t>h</w:t>
+        <w:t>H</w:t>
       </w:r>
       <w:r>
         <w:rPr>
@@ -919,7 +2903,14 @@
           <w:rFonts w:hint="eastAsia"/>
           <w:sz w:val="22"/>
         </w:rPr>
-        <w:t xml:space="preserve"> 사이에서 전환할 수 있게 설계했다.</w:t>
+        <w:t xml:space="preserve"> 사이에서 전환할 수 있</w:t>
+      </w:r>
+      <w:r>
+        <w:rPr>
+          <w:rFonts w:hint="eastAsia"/>
+          <w:sz w:val="22"/>
+        </w:rPr>
+        <w:t>다.</w:t>
       </w:r>
     </w:p>
     <w:p>
@@ -941,16 +2932,202 @@
           <w:b/>
           <w:sz w:val="24"/>
         </w:rPr>
-        <w:lastRenderedPageBreak/>
         <w:t>충돌 판정 및 점수 계산</w:t>
       </w:r>
     </w:p>
     <w:p>
       <w:pPr>
-        <w:rPr>
-          <w:sz w:val="22"/>
-        </w:rPr>
-      </w:pPr>
+        <w:ind w:left="220" w:hangingChars="100" w:hanging="220"/>
+        <w:rPr>
+          <w:sz w:val="22"/>
+        </w:rPr>
+      </w:pPr>
+      <w:r>
+        <w:rPr>
+          <w:sz w:val="22"/>
+        </w:rPr>
+        <w:lastRenderedPageBreak/>
+        <w:t xml:space="preserve">3D </w:t>
+      </w:r>
+      <w:r>
+        <w:rPr>
+          <w:rFonts w:hint="eastAsia"/>
+          <w:sz w:val="22"/>
+        </w:rPr>
+        <w:t>물체 간의 충돌을 판정하는 방법은 여러가지가 있다.</w:t>
+      </w:r>
+      <w:r>
+        <w:rPr>
+          <w:sz w:val="22"/>
+        </w:rPr>
+        <w:t xml:space="preserve"> </w:t>
+      </w:r>
+      <w:r>
+        <w:rPr>
+          <w:rFonts w:hint="eastAsia"/>
+          <w:sz w:val="22"/>
+        </w:rPr>
+        <w:t>그 중에서 가장 복잡하지만 가장 현실적인M</w:t>
+      </w:r>
+      <w:r>
+        <w:rPr>
+          <w:sz w:val="22"/>
+        </w:rPr>
+        <w:t>esh Collider</w:t>
+      </w:r>
+      <w:r>
+        <w:rPr>
+          <w:rFonts w:hint="eastAsia"/>
+          <w:sz w:val="22"/>
+        </w:rPr>
+        <w:t>를 비롯해 다양한</w:t>
+      </w:r>
+      <w:r>
+        <w:rPr>
+          <w:sz w:val="22"/>
+        </w:rPr>
+        <w:t xml:space="preserve"> Collider</w:t>
+      </w:r>
+      <w:r>
+        <w:rPr>
+          <w:rFonts w:hint="eastAsia"/>
+          <w:sz w:val="22"/>
+        </w:rPr>
+        <w:t>가 존재한다.</w:t>
+      </w:r>
+      <w:r>
+        <w:rPr>
+          <w:sz w:val="22"/>
+        </w:rPr>
+        <w:t xml:space="preserve"> </w:t>
+      </w:r>
+      <w:r>
+        <w:rPr>
+          <w:rFonts w:hint="eastAsia"/>
+          <w:sz w:val="22"/>
+        </w:rPr>
+        <w:t xml:space="preserve">하지만 이번 </w:t>
+      </w:r>
+      <w:r>
+        <w:rPr>
+          <w:sz w:val="22"/>
+        </w:rPr>
+        <w:t>Assign</w:t>
+      </w:r>
+      <w:r>
+        <w:rPr>
+          <w:rFonts w:hint="eastAsia"/>
+          <w:sz w:val="22"/>
+        </w:rPr>
+        <w:t xml:space="preserve">은 그래픽적 요소가 </w:t>
+      </w:r>
+      <w:proofErr w:type="spellStart"/>
+      <w:r>
+        <w:rPr>
+          <w:rFonts w:hint="eastAsia"/>
+          <w:sz w:val="22"/>
+        </w:rPr>
+        <w:t>메인이며</w:t>
+      </w:r>
+      <w:proofErr w:type="spellEnd"/>
+      <w:r>
+        <w:rPr>
+          <w:rFonts w:hint="eastAsia"/>
+          <w:sz w:val="22"/>
+        </w:rPr>
+        <w:t xml:space="preserve"> 게임적 요소는 크게 중요하지 않으므로,</w:t>
+      </w:r>
+      <w:r>
+        <w:rPr>
+          <w:sz w:val="22"/>
+        </w:rPr>
+        <w:t xml:space="preserve"> </w:t>
+      </w:r>
+      <w:r>
+        <w:rPr>
+          <w:rFonts w:hint="eastAsia"/>
+          <w:sz w:val="22"/>
+        </w:rPr>
+        <w:t>매우 간단한</w:t>
+      </w:r>
+      <w:r>
+        <w:rPr>
+          <w:sz w:val="22"/>
+        </w:rPr>
+        <w:t xml:space="preserve"> </w:t>
+      </w:r>
+      <w:r>
+        <w:rPr>
+          <w:rFonts w:hint="eastAsia"/>
+          <w:sz w:val="22"/>
+        </w:rPr>
+        <w:t>근사 충돌을 구현했다.</w:t>
+      </w:r>
+      <w:r>
+        <w:rPr>
+          <w:sz w:val="22"/>
+        </w:rPr>
+        <w:t xml:space="preserve"> </w:t>
+      </w:r>
+      <w:r>
+        <w:rPr>
+          <w:rFonts w:hint="eastAsia"/>
+          <w:sz w:val="22"/>
+        </w:rPr>
+        <w:t>각 O</w:t>
+      </w:r>
+      <w:r>
+        <w:rPr>
+          <w:sz w:val="22"/>
+        </w:rPr>
+        <w:t>bject</w:t>
+      </w:r>
+      <w:r>
+        <w:rPr>
+          <w:rFonts w:hint="eastAsia"/>
+          <w:sz w:val="22"/>
+        </w:rPr>
+        <w:t xml:space="preserve">에는 </w:t>
+      </w:r>
+      <w:r>
+        <w:rPr>
+          <w:rFonts w:hint="eastAsia"/>
+          <w:sz w:val="22"/>
+        </w:rPr>
+        <w:t xml:space="preserve">원기둥 모양의 </w:t>
+      </w:r>
+      <w:r>
+        <w:rPr>
+          <w:sz w:val="22"/>
+        </w:rPr>
+        <w:t>Collider</w:t>
+      </w:r>
+      <w:r>
+        <w:rPr>
+          <w:rFonts w:hint="eastAsia"/>
+          <w:sz w:val="22"/>
+        </w:rPr>
+        <w:t>가 있다고</w:t>
+      </w:r>
+      <w:r>
+        <w:rPr>
+          <w:sz w:val="22"/>
+        </w:rPr>
+        <w:t xml:space="preserve"> </w:t>
+      </w:r>
+      <w:r>
+        <w:rPr>
+          <w:rFonts w:hint="eastAsia"/>
+          <w:sz w:val="22"/>
+        </w:rPr>
+        <w:t>가정하고,</w:t>
+      </w:r>
+      <w:r>
+        <w:rPr>
+          <w:sz w:val="22"/>
+        </w:rPr>
+        <w:t xml:space="preserve"> </w:t>
+      </w:r>
       <w:r>
         <w:rPr>
           <w:rFonts w:hint="eastAsia"/>
@@ -969,46 +3146,34 @@
           <w:rFonts w:hint="eastAsia"/>
           <w:sz w:val="22"/>
         </w:rPr>
-        <w:t xml:space="preserve"> 사이의 물리적 거리를 반환하는 </w:t>
-      </w:r>
-      <w:r>
-        <w:rPr>
-          <w:sz w:val="22"/>
-        </w:rPr>
-        <w:t>함수</w:t>
-      </w:r>
-      <w:r>
-        <w:rPr>
-          <w:rFonts w:hint="eastAsia"/>
-          <w:sz w:val="22"/>
-        </w:rPr>
-        <w:t xml:space="preserve"> </w:t>
-      </w:r>
-      <w:r>
-        <w:rPr>
-          <w:sz w:val="22"/>
-        </w:rPr>
-        <w:t xml:space="preserve">‘distance’를 </w:t>
-      </w:r>
-      <w:r>
-        <w:rPr>
-          <w:rFonts w:hint="eastAsia"/>
-          <w:sz w:val="22"/>
-        </w:rPr>
-        <w:t>이용해 충돌을 판정했다.</w:t>
-      </w:r>
-      <w:r>
-        <w:rPr>
-          <w:sz w:val="22"/>
-        </w:rPr>
-        <w:t xml:space="preserve"> </w:t>
-      </w:r>
-      <w:r>
-        <w:rPr>
-          <w:rFonts w:hint="eastAsia"/>
-          <w:sz w:val="22"/>
-        </w:rPr>
-        <w:t xml:space="preserve">기준을 정해놓고 두 물체 사이의 거리가 기준치보다 가까울 때 충돌이 일어났다고 판정했고 이에 따라 공의 </w:t>
+        <w:t xml:space="preserve"> 사이의 물리적 거리를</w:t>
+      </w:r>
+      <w:r>
+        <w:rPr>
+          <w:rFonts w:hint="eastAsia"/>
+          <w:sz w:val="22"/>
+        </w:rPr>
+        <w:t xml:space="preserve"> 계산해서 </w:t>
+      </w:r>
+      <w:r>
+        <w:rPr>
+          <w:sz w:val="22"/>
+        </w:rPr>
+        <w:t>Collider</w:t>
+      </w:r>
+      <w:r>
+        <w:rPr>
+          <w:rFonts w:hint="eastAsia"/>
+          <w:sz w:val="22"/>
+        </w:rPr>
+        <w:t xml:space="preserve">가 겹쳤다고 판단되면 </w:t>
+      </w:r>
+      <w:r>
+        <w:rPr>
+          <w:rFonts w:hint="eastAsia"/>
+          <w:sz w:val="22"/>
+        </w:rPr>
+        <w:t xml:space="preserve">공의 </w:t>
       </w:r>
       <w:r>
         <w:rPr>
@@ -1021,7 +3186,21 @@
           <w:rFonts w:hint="eastAsia"/>
           <w:sz w:val="22"/>
         </w:rPr>
-        <w:t>를 바꾸어 탄성 충돌을 표현했다.</w:t>
+        <w:t xml:space="preserve">를 바꾸어 </w:t>
+      </w:r>
+      <w:r>
+        <w:rPr>
+          <w:rFonts w:hint="eastAsia"/>
+          <w:sz w:val="22"/>
+        </w:rPr>
+        <w:t>유사 탄성 충돌을 구현했</w:t>
+      </w:r>
+      <w:r>
+        <w:rPr>
+          <w:rFonts w:hint="eastAsia"/>
+          <w:sz w:val="22"/>
+        </w:rPr>
+        <w:t>다.</w:t>
       </w:r>
       <w:r>
         <w:rPr>
@@ -1033,7 +3212,6 @@
     <w:p>
       <w:pPr>
         <w:rPr>
-          <w:rFonts w:hint="eastAsia"/>
           <w:sz w:val="22"/>
         </w:rPr>
       </w:pPr>
@@ -1055,33 +3233,76 @@
           <w:rFonts w:hint="eastAsia"/>
           <w:sz w:val="22"/>
         </w:rPr>
-        <w:t xml:space="preserve">로 정해놓은 지점을 넘을 때, 점수를 </w:t>
-      </w:r>
-      <w:r>
-        <w:rPr>
-          <w:sz w:val="22"/>
-        </w:rPr>
-        <w:t>update</w:t>
-      </w:r>
-      <w:r>
-        <w:rPr>
-          <w:rFonts w:hint="eastAsia"/>
-          <w:sz w:val="22"/>
-        </w:rPr>
-        <w:t>하게 했다.</w:t>
-      </w:r>
-      <w:r>
-        <w:rPr>
-          <w:sz w:val="22"/>
-        </w:rPr>
-        <w:t xml:space="preserve"> (</w:t>
-      </w:r>
-      <w:r>
-        <w:rPr>
-          <w:rFonts w:hint="eastAsia"/>
-          <w:sz w:val="22"/>
-        </w:rPr>
-        <w:t>캐릭터가 공을 막지 못할 때)</w:t>
+        <w:t xml:space="preserve">로 </w:t>
+      </w:r>
+      <w:proofErr w:type="spellStart"/>
+      <w:r>
+        <w:rPr>
+          <w:rFonts w:hint="eastAsia"/>
+          <w:sz w:val="22"/>
+        </w:rPr>
+        <w:t>정해놓은</w:t>
+      </w:r>
+      <w:proofErr w:type="spellEnd"/>
+      <w:r>
+        <w:rPr>
+          <w:rFonts w:hint="eastAsia"/>
+          <w:sz w:val="22"/>
+        </w:rPr>
+        <w:t xml:space="preserve"> 지점을 넘을 때, </w:t>
+      </w:r>
+      <w:r>
+        <w:rPr>
+          <w:rFonts w:hint="eastAsia"/>
+          <w:sz w:val="22"/>
+        </w:rPr>
+        <w:t xml:space="preserve">캐릭터가 공을 막지 못한 것으로 판정하여 상대의 </w:t>
+      </w:r>
+      <w:r>
+        <w:rPr>
+          <w:rFonts w:hint="eastAsia"/>
+          <w:sz w:val="22"/>
+        </w:rPr>
+        <w:t xml:space="preserve">점수를 </w:t>
+      </w:r>
+      <w:r>
+        <w:rPr>
+          <w:sz w:val="22"/>
+        </w:rPr>
+        <w:t>1</w:t>
+      </w:r>
+      <w:r>
+        <w:rPr>
+          <w:rFonts w:hint="eastAsia"/>
+          <w:sz w:val="22"/>
+        </w:rPr>
+        <w:t>점 추가한다.</w:t>
+      </w:r>
+      <w:r>
+        <w:rPr>
+          <w:sz w:val="22"/>
+        </w:rPr>
+        <w:t xml:space="preserve"> </w:t>
+      </w:r>
+      <w:r>
+        <w:rPr>
+          <w:rFonts w:hint="eastAsia"/>
+          <w:sz w:val="22"/>
+        </w:rPr>
+        <w:t xml:space="preserve">한 플레이어의 점수가 </w:t>
+      </w:r>
+      <w:r>
+        <w:rPr>
+          <w:sz w:val="22"/>
+        </w:rPr>
+        <w:t>10</w:t>
+      </w:r>
+      <w:r>
+        <w:rPr>
+          <w:rFonts w:hint="eastAsia"/>
+          <w:sz w:val="22"/>
+        </w:rPr>
+        <w:t>점을 넘어가면 그 플레이어의 승리로 판정하고 게임을 종료한다.</w:t>
       </w:r>
     </w:p>
     <w:p>
@@ -1093,11 +3314,18 @@
         </w:numPr>
         <w:ind w:leftChars="0"/>
         <w:rPr>
-          <w:rFonts w:hint="eastAsia"/>
           <w:b/>
           <w:sz w:val="24"/>
         </w:rPr>
       </w:pPr>
+      <w:r>
+        <w:rPr>
+          <w:rFonts w:hint="eastAsia"/>
+          <w:b/>
+          <w:sz w:val="24"/>
+        </w:rPr>
+        <w:t>점수 및 승패 판정 표기</w:t>
+      </w:r>
     </w:p>
     <w:p>
       <w:pPr>
@@ -1106,32 +3334,374 @@
           <w:sz w:val="22"/>
         </w:rPr>
       </w:pPr>
+      <w:r>
+        <w:rPr>
+          <w:rFonts w:hint="eastAsia"/>
+          <w:sz w:val="22"/>
+        </w:rPr>
+        <w:t xml:space="preserve">이전의 </w:t>
+      </w:r>
+      <w:r>
+        <w:rPr>
+          <w:sz w:val="22"/>
+        </w:rPr>
+        <w:t>Assign</w:t>
+      </w:r>
+      <w:r>
+        <w:rPr>
+          <w:rFonts w:hint="eastAsia"/>
+          <w:sz w:val="22"/>
+        </w:rPr>
+        <w:t xml:space="preserve">에서는 </w:t>
+      </w:r>
+      <w:r>
+        <w:rPr>
+          <w:sz w:val="22"/>
+        </w:rPr>
+        <w:t xml:space="preserve">OpenGL </w:t>
+      </w:r>
+      <w:r>
+        <w:rPr>
+          <w:rFonts w:hint="eastAsia"/>
+          <w:sz w:val="22"/>
+        </w:rPr>
+        <w:t>내장 함수를 통해 손쉽게 텍스트를 화면에 출력할 수 있었다.</w:t>
+      </w:r>
+      <w:r>
+        <w:rPr>
+          <w:sz w:val="22"/>
+        </w:rPr>
+        <w:t xml:space="preserve"> </w:t>
+      </w:r>
+      <w:r>
+        <w:rPr>
+          <w:rFonts w:hint="eastAsia"/>
+          <w:sz w:val="22"/>
+        </w:rPr>
+        <w:t xml:space="preserve">하지만 </w:t>
+      </w:r>
+      <w:r>
+        <w:rPr>
+          <w:sz w:val="22"/>
+        </w:rPr>
+        <w:t>GLSL</w:t>
+      </w:r>
+      <w:r>
+        <w:rPr>
+          <w:rFonts w:hint="eastAsia"/>
+          <w:sz w:val="22"/>
+        </w:rPr>
+        <w:t>을 활용해서 직접 텍스트를 그리기 위해서는 어떤</w:t>
+      </w:r>
+      <w:r>
+        <w:rPr>
+          <w:sz w:val="22"/>
+        </w:rPr>
+        <w:t xml:space="preserve"> </w:t>
+      </w:r>
+      <w:r>
+        <w:rPr>
+          <w:rFonts w:hint="eastAsia"/>
+          <w:sz w:val="22"/>
+        </w:rPr>
+        <w:t xml:space="preserve">라이브러리를 사용하든 결국 </w:t>
+      </w:r>
+      <w:proofErr w:type="spellStart"/>
+      <w:r>
+        <w:rPr>
+          <w:rFonts w:hint="eastAsia"/>
+          <w:sz w:val="22"/>
+        </w:rPr>
+        <w:t>텍스쳐</w:t>
+      </w:r>
+      <w:proofErr w:type="spellEnd"/>
+      <w:r>
+        <w:rPr>
+          <w:rFonts w:hint="eastAsia"/>
+          <w:sz w:val="22"/>
+        </w:rPr>
+        <w:t xml:space="preserve"> 렌더링의 영역에 들어가야 한다</w:t>
+      </w:r>
+      <w:r>
+        <w:rPr>
+          <w:sz w:val="22"/>
+        </w:rPr>
+        <w:t xml:space="preserve">. </w:t>
+      </w:r>
+      <w:r>
+        <w:rPr>
+          <w:rFonts w:hint="eastAsia"/>
+          <w:sz w:val="22"/>
+        </w:rPr>
+        <w:t xml:space="preserve">따라서 이번 </w:t>
+      </w:r>
+      <w:r>
+        <w:rPr>
+          <w:sz w:val="22"/>
+        </w:rPr>
+        <w:t>Assign</w:t>
+      </w:r>
+      <w:r>
+        <w:rPr>
+          <w:rFonts w:hint="eastAsia"/>
+          <w:sz w:val="22"/>
+        </w:rPr>
+        <w:t xml:space="preserve">에서는 화면에 점수를 띄우는 대신 </w:t>
+      </w:r>
+      <w:proofErr w:type="spellStart"/>
+      <w:r>
+        <w:rPr>
+          <w:sz w:val="22"/>
+        </w:rPr>
+        <w:t>cmd</w:t>
+      </w:r>
+      <w:proofErr w:type="spellEnd"/>
+      <w:r>
+        <w:rPr>
+          <w:rFonts w:hint="eastAsia"/>
+          <w:sz w:val="22"/>
+        </w:rPr>
+        <w:t>창에</w:t>
+      </w:r>
+      <w:r>
+        <w:rPr>
+          <w:sz w:val="22"/>
+        </w:rPr>
+        <w:t xml:space="preserve"> </w:t>
+      </w:r>
+      <w:r>
+        <w:rPr>
+          <w:rFonts w:hint="eastAsia"/>
+          <w:sz w:val="22"/>
+        </w:rPr>
+        <w:t>점수를 띄우는 방식을 택했다.</w:t>
+      </w:r>
     </w:p>
     <w:p>
       <w:pPr>
         <w:pStyle w:val="1"/>
-      </w:pPr>
-      <w:r>
-        <w:rPr>
-          <w:rFonts w:hint="eastAsia"/>
+        <w:rPr>
           <w:b/>
           <w:bCs/>
         </w:rPr>
+      </w:pPr>
+      <w:r>
+        <w:rPr>
+          <w:rFonts w:hint="eastAsia"/>
+          <w:b/>
+          <w:bCs/>
+        </w:rPr>
         <w:t>시연</w:t>
       </w:r>
     </w:p>
     <w:p>
       <w:pPr>
+        <w:keepNext/>
         <w:jc w:val="center"/>
       </w:pPr>
       <w:r>
         <w:rPr>
+          <w:rFonts w:hint="eastAsia"/>
           <w:noProof/>
         </w:rPr>
         <w:drawing>
-          <wp:inline distT="0" distB="0" distL="0" distR="0" wp14:anchorId="270AB5F0" wp14:editId="5F934CED">
-            <wp:extent cx="4514850" cy="3490748"/>
+          <wp:inline distT="0" distB="0" distL="0" distR="0" wp14:anchorId="445FCC07" wp14:editId="1E7A99BF">
+            <wp:extent cx="3335058" cy="2516568"/>
             <wp:effectExtent l="0" t="0" r="0" b="0"/>
+            <wp:docPr id="2" name="그림 2"/>
+            <wp:cNvGraphicFramePr>
+              <a:graphicFrameLocks xmlns:a="http://schemas.openxmlformats.org/drawingml/2006/main" noChangeAspect="1"/>
+            </wp:cNvGraphicFramePr>
+            <a:graphic xmlns:a="http://schemas.openxmlformats.org/drawingml/2006/main">
+              <a:graphicData uri="http://schemas.openxmlformats.org/drawingml/2006/picture">
+                <pic:pic xmlns:pic="http://schemas.openxmlformats.org/drawingml/2006/picture">
+                  <pic:nvPicPr>
+                    <pic:cNvPr id="2" name="1.png"/>
+                    <pic:cNvPicPr/>
+                  </pic:nvPicPr>
+                  <pic:blipFill rotWithShape="1">
+                    <a:blip r:embed="rId8" cstate="print">
+                      <a:extLst>
+                        <a:ext uri="{28A0092B-C50C-407E-A947-70E740481C1C}">
+                          <a14:useLocalDpi xmlns:a14="http://schemas.microsoft.com/office/drawing/2010/main" val="0"/>
+                        </a:ext>
+                      </a:extLst>
+                    </a:blip>
+                    <a:srcRect l="980" t="6234"/>
+                    <a:stretch/>
+                  </pic:blipFill>
+                  <pic:spPr bwMode="auto">
+                    <a:xfrm>
+                      <a:off x="0" y="0"/>
+                      <a:ext cx="3368107" cy="2541506"/>
+                    </a:xfrm>
+                    <a:prstGeom prst="rect">
+                      <a:avLst/>
+                    </a:prstGeom>
+                    <a:ln>
+                      <a:noFill/>
+                    </a:ln>
+                    <a:extLst>
+                      <a:ext uri="{53640926-AAD7-44D8-BBD7-CCE9431645EC}">
+                        <a14:shadowObscured xmlns:a14="http://schemas.microsoft.com/office/drawing/2010/main"/>
+                      </a:ext>
+                    </a:extLst>
+                  </pic:spPr>
+                </pic:pic>
+              </a:graphicData>
+            </a:graphic>
+          </wp:inline>
+        </w:drawing>
+      </w:r>
+    </w:p>
+    <w:p>
+      <w:pPr>
+        <w:pStyle w:val="a6"/>
+        <w:jc w:val="center"/>
+      </w:pPr>
+      <w:r>
+        <w:t xml:space="preserve">Figure </w:t>
+      </w:r>
+      <w:r>
+        <w:fldChar w:fldCharType="begin"/>
+      </w:r>
+      <w:r>
+        <w:instrText xml:space="preserve"> SEQ Figure \* ARABIC </w:instrText>
+      </w:r>
+      <w:r>
+        <w:fldChar w:fldCharType="separate"/>
+      </w:r>
+      <w:r>
+        <w:rPr>
+          <w:noProof/>
+        </w:rPr>
+        <w:t>1</w:t>
+      </w:r>
+      <w:r>
+        <w:fldChar w:fldCharType="end"/>
+      </w:r>
+      <w:r>
+        <w:t xml:space="preserve"> </w:t>
+      </w:r>
+      <w:r>
+        <w:rPr>
+          <w:b w:val="0"/>
+        </w:rPr>
+        <w:t>View 1을 적용한 게임 플레이 화면이다</w:t>
+      </w:r>
+    </w:p>
+    <w:p>
+      <w:pPr>
+        <w:keepNext/>
+        <w:jc w:val="center"/>
+      </w:pPr>
+      <w:r>
+        <w:rPr>
+          <w:rFonts w:hint="eastAsia"/>
+          <w:noProof/>
+        </w:rPr>
+        <w:lastRenderedPageBreak/>
+        <w:drawing>
+          <wp:inline distT="0" distB="0" distL="0" distR="0" wp14:anchorId="6339F57F" wp14:editId="2FBF439F">
+            <wp:extent cx="3516070" cy="2667763"/>
+            <wp:effectExtent l="0" t="0" r="8255" b="0"/>
+            <wp:docPr id="3" name="그림 3" descr="스크린샷이(가) 표시된 사진&#10;&#10;자동 생성된 설명"/>
+            <wp:cNvGraphicFramePr>
+              <a:graphicFrameLocks xmlns:a="http://schemas.openxmlformats.org/drawingml/2006/main" noChangeAspect="1"/>
+            </wp:cNvGraphicFramePr>
+            <a:graphic xmlns:a="http://schemas.openxmlformats.org/drawingml/2006/main">
+              <a:graphicData uri="http://schemas.openxmlformats.org/drawingml/2006/picture">
+                <pic:pic xmlns:pic="http://schemas.openxmlformats.org/drawingml/2006/picture">
+                  <pic:nvPicPr>
+                    <pic:cNvPr id="3" name="2.png"/>
+                    <pic:cNvPicPr/>
+                  </pic:nvPicPr>
+                  <pic:blipFill rotWithShape="1">
+                    <a:blip r:embed="rId9" cstate="print">
+                      <a:extLst>
+                        <a:ext uri="{28A0092B-C50C-407E-A947-70E740481C1C}">
+                          <a14:useLocalDpi xmlns:a14="http://schemas.microsoft.com/office/drawing/2010/main" val="0"/>
+                        </a:ext>
+                      </a:extLst>
+                    </a:blip>
+                    <a:srcRect l="3679" t="8359" r="59336" b="41745"/>
+                    <a:stretch/>
+                  </pic:blipFill>
+                  <pic:spPr bwMode="auto">
+                    <a:xfrm>
+                      <a:off x="0" y="0"/>
+                      <a:ext cx="3520951" cy="2671466"/>
+                    </a:xfrm>
+                    <a:prstGeom prst="rect">
+                      <a:avLst/>
+                    </a:prstGeom>
+                    <a:ln>
+                      <a:noFill/>
+                    </a:ln>
+                    <a:extLst>
+                      <a:ext uri="{53640926-AAD7-44D8-BBD7-CCE9431645EC}">
+                        <a14:shadowObscured xmlns:a14="http://schemas.microsoft.com/office/drawing/2010/main"/>
+                      </a:ext>
+                    </a:extLst>
+                  </pic:spPr>
+                </pic:pic>
+              </a:graphicData>
+            </a:graphic>
+          </wp:inline>
+        </w:drawing>
+      </w:r>
+    </w:p>
+    <w:p>
+      <w:pPr>
+        <w:pStyle w:val="a6"/>
+        <w:jc w:val="center"/>
+        <w:rPr>
+          <w:rFonts w:hint="eastAsia"/>
+        </w:rPr>
+      </w:pPr>
+      <w:r>
+        <w:t xml:space="preserve">Figure </w:t>
+      </w:r>
+      <w:r>
+        <w:fldChar w:fldCharType="begin"/>
+      </w:r>
+      <w:r>
+        <w:instrText xml:space="preserve"> SEQ Figure \* ARABIC </w:instrText>
+      </w:r>
+      <w:r>
+        <w:fldChar w:fldCharType="separate"/>
+      </w:r>
+      <w:r>
+        <w:rPr>
+          <w:noProof/>
+        </w:rPr>
+        <w:t>2</w:t>
+      </w:r>
+      <w:r>
+        <w:fldChar w:fldCharType="end"/>
+      </w:r>
+      <w:r>
+        <w:t xml:space="preserve"> View 2</w:t>
+      </w:r>
+      <w:r>
+        <w:rPr>
+          <w:rFonts w:hint="eastAsia"/>
+        </w:rPr>
+        <w:t>를 적용한 게임 플레이 화면</w:t>
+      </w:r>
+    </w:p>
+    <w:p>
+      <w:pPr>
+        <w:jc w:val="center"/>
+      </w:pPr>
+      <w:r>
+        <w:rPr>
+          <w:noProof/>
+        </w:rPr>
+        <w:drawing>
+          <wp:inline distT="0" distB="0" distL="0" distR="0" wp14:anchorId="270AB5F0" wp14:editId="16940017">
+            <wp:extent cx="3470897" cy="2512337"/>
+            <wp:effectExtent l="0" t="0" r="0" b="2540"/>
             <wp:docPr id="1" name="그림 1"/>
             <wp:cNvGraphicFramePr>
               <a:graphicFrameLocks xmlns:a="http://schemas.openxmlformats.org/drawingml/2006/main" noChangeAspect="1"/>
@@ -1143,20 +3713,27 @@
                     <pic:cNvPr id="1" name=""/>
                     <pic:cNvPicPr/>
                   </pic:nvPicPr>
-                  <pic:blipFill>
-                    <a:blip r:embed="rId8"/>
-                    <a:stretch>
-                      <a:fillRect/>
-                    </a:stretch>
+                  <pic:blipFill rotWithShape="1">
+                    <a:blip r:embed="rId10"/>
+                    <a:srcRect l="802" t="7132"/>
+                    <a:stretch/>
                   </pic:blipFill>
-                  <pic:spPr>
+                  <pic:spPr bwMode="auto">
                     <a:xfrm>
                       <a:off x="0" y="0"/>
-                      <a:ext cx="4518853" cy="3493843"/>
+                      <a:ext cx="3480556" cy="2519328"/>
                     </a:xfrm>
                     <a:prstGeom prst="rect">
                       <a:avLst/>
                     </a:prstGeom>
+                    <a:ln>
+                      <a:noFill/>
+                    </a:ln>
+                    <a:extLst>
+                      <a:ext uri="{53640926-AAD7-44D8-BBD7-CCE9431645EC}">
+                        <a14:shadowObscured xmlns:a14="http://schemas.microsoft.com/office/drawing/2010/main"/>
+                      </a:ext>
+                    </a:extLst>
                   </pic:spPr>
                 </pic:pic>
               </a:graphicData>
@@ -1177,7 +3754,7 @@
         <w:t xml:space="preserve">Figure </w:t>
       </w:r>
       <w:r>
-        <w:t>1</w:t>
+        <w:t>3</w:t>
       </w:r>
       <w:r>
         <w:t xml:space="preserve"> </w:t>
@@ -1187,14 +3764,20 @@
           <w:rFonts w:hint="eastAsia"/>
           <w:b w:val="0"/>
         </w:rPr>
-        <w:t>게임 화면이다.</w:t>
-      </w:r>
-      <w:r>
-        <w:rPr>
-          <w:rFonts w:hint="eastAsia"/>
+        <w:t>V</w:t>
+      </w:r>
+      <w:r>
+        <w:rPr>
           <w:b w:val="0"/>
         </w:rPr>
-        <w:t xml:space="preserve"> 공과 두 플레이어가 있다.</w:t>
+        <w:t>iew 3</w:t>
+      </w:r>
+      <w:r>
+        <w:rPr>
+          <w:rFonts w:hint="eastAsia"/>
+          <w:b w:val="0"/>
+        </w:rPr>
+        <w:t>을 적용한 게임 플레이 화면이다.</w:t>
       </w:r>
     </w:p>
     <w:p/>
@@ -1206,11 +3789,10 @@
         <w:rPr>
           <w:noProof/>
         </w:rPr>
-        <w:lastRenderedPageBreak/>
         <w:drawing>
-          <wp:inline distT="0" distB="0" distL="0" distR="0" wp14:anchorId="39A7BE18" wp14:editId="6D9482C7">
-            <wp:extent cx="4499158" cy="3514725"/>
-            <wp:effectExtent l="0" t="0" r="0" b="0"/>
+          <wp:inline distT="0" distB="0" distL="0" distR="0" wp14:anchorId="39A7BE18" wp14:editId="1CEC2E13">
+            <wp:extent cx="3123157" cy="2385588"/>
+            <wp:effectExtent l="0" t="0" r="1270" b="0"/>
             <wp:docPr id="7" name="그림 7"/>
             <wp:cNvGraphicFramePr>
               <a:graphicFrameLocks xmlns:a="http://schemas.openxmlformats.org/drawingml/2006/main" noChangeAspect="1"/>
@@ -1222,20 +3804,27 @@
                     <pic:cNvPr id="1" name=""/>
                     <pic:cNvPicPr/>
                   </pic:nvPicPr>
-                  <pic:blipFill>
-                    <a:blip r:embed="rId9"/>
-                    <a:stretch>
-                      <a:fillRect/>
-                    </a:stretch>
+                  <pic:blipFill rotWithShape="1">
+                    <a:blip r:embed="rId11"/>
+                    <a:srcRect l="1811" t="3992"/>
+                    <a:stretch/>
                   </pic:blipFill>
-                  <pic:spPr>
+                  <pic:spPr bwMode="auto">
                     <a:xfrm>
                       <a:off x="0" y="0"/>
-                      <a:ext cx="4501114" cy="3516253"/>
+                      <a:ext cx="3133087" cy="2393173"/>
                     </a:xfrm>
                     <a:prstGeom prst="rect">
                       <a:avLst/>
                     </a:prstGeom>
+                    <a:ln>
+                      <a:noFill/>
+                    </a:ln>
+                    <a:extLst>
+                      <a:ext uri="{53640926-AAD7-44D8-BBD7-CCE9431645EC}">
+                        <a14:shadowObscured xmlns:a14="http://schemas.microsoft.com/office/drawing/2010/main"/>
+                      </a:ext>
+                    </a:extLst>
                   </pic:spPr>
                 </pic:pic>
               </a:graphicData>
@@ -1260,20 +3849,26 @@
         <w:t xml:space="preserve">Figure </w:t>
       </w:r>
       <w:r>
-        <w:t>2</w:t>
-      </w:r>
-      <w:r>
-        <w:rPr>
-          <w:rFonts w:hint="eastAsia"/>
-        </w:rPr>
-        <w:t xml:space="preserve"> </w:t>
+        <w:t>4</w:t>
+      </w:r>
+      <w:r>
+        <w:t xml:space="preserve"> </w:t>
+      </w:r>
+      <w:r>
+        <w:t>‘</w:t>
+      </w:r>
+      <w:r>
+        <w:rPr>
+          <w:rFonts w:hint="eastAsia"/>
+        </w:rPr>
+        <w:t>H</w:t>
       </w:r>
       <w:r>
         <w:rPr>
           <w:b w:val="0"/>
           <w:bCs w:val="0"/>
         </w:rPr>
-        <w:t>‘</w:t>
+        <w:t>’</w:t>
       </w:r>
       <w:r>
         <w:rPr>
@@ -1281,14 +3876,14 @@
           <w:b w:val="0"/>
           <w:bCs w:val="0"/>
         </w:rPr>
-        <w:t>h</w:t>
+        <w:t xml:space="preserve">키를 눌러 </w:t>
       </w:r>
       <w:r>
         <w:rPr>
           <w:b w:val="0"/>
           <w:bCs w:val="0"/>
         </w:rPr>
-        <w:t>’</w:t>
+        <w:t>hidden line removal</w:t>
       </w:r>
       <w:r>
         <w:rPr>
@@ -1296,22 +3891,15 @@
           <w:b w:val="0"/>
           <w:bCs w:val="0"/>
         </w:rPr>
-        <w:t xml:space="preserve">키를 눌러 </w:t>
-      </w:r>
-      <w:r>
-        <w:rPr>
+        <w:t>을 적용한 상태이다</w:t>
+      </w:r>
+      <w:r>
+        <w:rPr>
+          <w:rFonts w:hint="eastAsia"/>
           <w:b w:val="0"/>
           <w:bCs w:val="0"/>
         </w:rPr>
-        <w:t>hidden line removal</w:t>
-      </w:r>
-      <w:r>
-        <w:rPr>
-          <w:rFonts w:hint="eastAsia"/>
-          <w:b w:val="0"/>
-          <w:bCs w:val="0"/>
-        </w:rPr>
-        <w:t>을 적용한 상태이다</w:t>
+        <w:t>.</w:t>
       </w:r>
     </w:p>
     <w:p>
@@ -1330,8 +3918,8 @@
           <w:noProof/>
         </w:rPr>
         <w:drawing>
-          <wp:inline distT="0" distB="0" distL="0" distR="0" wp14:anchorId="409A2E18" wp14:editId="52467681">
-            <wp:extent cx="4465337" cy="3429000"/>
+          <wp:inline distT="0" distB="0" distL="0" distR="0" wp14:anchorId="409A2E18" wp14:editId="46748D2B">
+            <wp:extent cx="3168606" cy="2349374"/>
             <wp:effectExtent l="0" t="0" r="0" b="0"/>
             <wp:docPr id="8" name="그림 8"/>
             <wp:cNvGraphicFramePr>
@@ -1344,20 +3932,27 @@
                     <pic:cNvPr id="1" name=""/>
                     <pic:cNvPicPr/>
                   </pic:nvPicPr>
-                  <pic:blipFill>
-                    <a:blip r:embed="rId10"/>
-                    <a:stretch>
-                      <a:fillRect/>
-                    </a:stretch>
+                  <pic:blipFill rotWithShape="1">
+                    <a:blip r:embed="rId12"/>
+                    <a:srcRect l="1218" t="4620" r="-1"/>
+                    <a:stretch/>
                   </pic:blipFill>
-                  <pic:spPr>
+                  <pic:spPr bwMode="auto">
                     <a:xfrm>
                       <a:off x="0" y="0"/>
-                      <a:ext cx="4468664" cy="3431555"/>
+                      <a:ext cx="3179679" cy="2357584"/>
                     </a:xfrm>
                     <a:prstGeom prst="rect">
                       <a:avLst/>
                     </a:prstGeom>
+                    <a:ln>
+                      <a:noFill/>
+                    </a:ln>
+                    <a:extLst>
+                      <a:ext uri="{53640926-AAD7-44D8-BBD7-CCE9431645EC}">
+                        <a14:shadowObscured xmlns:a14="http://schemas.microsoft.com/office/drawing/2010/main"/>
+                      </a:ext>
+                    </a:extLst>
                   </pic:spPr>
                 </pic:pic>
               </a:graphicData>
@@ -1375,7 +3970,7 @@
         <w:t xml:space="preserve">Figure </w:t>
       </w:r>
       <w:r>
-        <w:t>3</w:t>
+        <w:t>5</w:t>
       </w:r>
       <w:r>
         <w:t xml:space="preserve"> </w:t>
@@ -1384,27 +3979,14 @@
         <w:rPr>
           <w:b w:val="0"/>
         </w:rPr>
-        <w:t>‘</w:t>
+        <w:t xml:space="preserve">View 3 </w:t>
       </w:r>
       <w:r>
         <w:rPr>
           <w:rFonts w:hint="eastAsia"/>
           <w:b w:val="0"/>
         </w:rPr>
-        <w:t>d</w:t>
-      </w:r>
-      <w:r>
-        <w:rPr>
-          <w:b w:val="0"/>
-        </w:rPr>
-        <w:t>’</w:t>
-      </w:r>
-      <w:r>
-        <w:rPr>
-          <w:rFonts w:hint="eastAsia"/>
-          <w:b w:val="0"/>
-        </w:rPr>
-        <w:t xml:space="preserve">키를 눌러 처음과 </w:t>
+        <w:t xml:space="preserve">모드에서 카메라의 위치를 이동한 </w:t>
       </w:r>
       <w:r>
         <w:rPr>
@@ -1412,7 +3994,7 @@
           <w:b w:val="0"/>
           <w:bCs w:val="0"/>
         </w:rPr>
-        <w:t xml:space="preserve">다른 카메라 모드에서 본 </w:t>
+        <w:t>모습</w:t>
       </w:r>
       <w:r>
         <w:rPr>
@@ -1420,14 +4002,6 @@
           <w:b w:val="0"/>
           <w:bCs w:val="0"/>
         </w:rPr>
-        <w:t>모습</w:t>
-      </w:r>
-      <w:r>
-        <w:rPr>
-          <w:rFonts w:hint="eastAsia"/>
-          <w:b w:val="0"/>
-          <w:bCs w:val="0"/>
-        </w:rPr>
         <w:t>이다.</w:t>
       </w:r>
     </w:p>
@@ -1453,10 +4027,291 @@
         <w:rPr>
           <w:rFonts w:hint="eastAsia"/>
         </w:rPr>
-        <w:t>ㅇ</w:t>
+        <w:t xml:space="preserve">이번 </w:t>
+      </w:r>
+      <w:r>
+        <w:t>Assign</w:t>
+      </w:r>
+      <w:r>
+        <w:rPr>
+          <w:rFonts w:hint="eastAsia"/>
+        </w:rPr>
+        <w:t>에서는 A</w:t>
+      </w:r>
+      <w:r>
+        <w:t>ssn2</w:t>
+      </w:r>
+      <w:r>
+        <w:rPr>
+          <w:rFonts w:hint="eastAsia"/>
+        </w:rPr>
+        <w:t xml:space="preserve">에서 구현한 </w:t>
+      </w:r>
+      <w:proofErr w:type="gramStart"/>
+      <w:r>
+        <w:rPr>
+          <w:rFonts w:hint="eastAsia"/>
+        </w:rPr>
+        <w:t xml:space="preserve">것 </w:t>
+      </w:r>
+      <w:proofErr w:type="spellStart"/>
+      <w:r>
+        <w:rPr>
+          <w:rFonts w:hint="eastAsia"/>
+        </w:rPr>
+        <w:t>처럼</w:t>
+      </w:r>
+      <w:proofErr w:type="spellEnd"/>
+      <w:proofErr w:type="gramEnd"/>
+      <w:r>
+        <w:rPr>
+          <w:rFonts w:hint="eastAsia"/>
+        </w:rPr>
+        <w:t xml:space="preserve"> 계층 구조와 애니메이션을 전혀 사용하지 않고 딱딱한 이브이 모델링을 사용하여 </w:t>
+      </w:r>
+      <w:r>
+        <w:rPr>
+          <w:rFonts w:hint="eastAsia"/>
+        </w:rPr>
+        <w:t>포켓몬 게임에서 흔히 볼 수 있는 귀여운 이브이와는 거리가 먼 모습을 보여주었다.</w:t>
+      </w:r>
+      <w:r>
+        <w:t xml:space="preserve"> </w:t>
+      </w:r>
+      <w:r>
+        <w:t>Assn4</w:t>
+      </w:r>
+      <w:r>
+        <w:rPr>
+          <w:rFonts w:hint="eastAsia"/>
+        </w:rPr>
+        <w:t>에서 이브이 텍스처를 사용하고 또 계층 구조를 활용해서 꼬리가 흔들리거나 귀가 쫑긋 거리는 애니메이션을 만든다면 더 귀여운 이브이 모델링이 가능할 것이다.</w:t>
+      </w:r>
+    </w:p>
+    <w:p>
+      <w:pPr>
+        <w:pStyle w:val="1"/>
+        <w:rPr>
+          <w:b/>
+          <w:bCs/>
+        </w:rPr>
+      </w:pPr>
+      <w:r>
+        <w:rPr>
+          <w:rFonts w:hint="eastAsia"/>
+          <w:b/>
+          <w:bCs/>
+        </w:rPr>
+        <w:t>결론</w:t>
+      </w:r>
+    </w:p>
+    <w:p>
+      <w:r>
+        <w:rPr>
+          <w:rFonts w:hint="eastAsia"/>
+        </w:rPr>
+        <w:t xml:space="preserve">이번 과제에서는 Graphics Pipeline의 </w:t>
+      </w:r>
+      <w:r>
+        <w:t>Vertex Shader</w:t>
+      </w:r>
+      <w:r>
+        <w:rPr>
+          <w:rFonts w:hint="eastAsia"/>
+        </w:rPr>
+        <w:t xml:space="preserve">와 </w:t>
+      </w:r>
+      <w:r>
+        <w:t>Fragment</w:t>
+      </w:r>
+      <w:r>
+        <w:rPr>
+          <w:rFonts w:hint="eastAsia"/>
+        </w:rPr>
+        <w:t xml:space="preserve"> </w:t>
+      </w:r>
+      <w:r>
+        <w:t>Shader</w:t>
+      </w:r>
+      <w:r>
+        <w:rPr>
+          <w:rFonts w:hint="eastAsia"/>
+        </w:rPr>
+        <w:t xml:space="preserve">를 직접 </w:t>
+      </w:r>
+      <w:r>
+        <w:t>program</w:t>
+      </w:r>
+      <w:r>
+        <w:rPr>
+          <w:rFonts w:hint="eastAsia"/>
+        </w:rPr>
+        <w:t>해</w:t>
+      </w:r>
+      <w:r>
+        <w:rPr>
+          <w:rFonts w:hint="eastAsia"/>
+        </w:rPr>
+        <w:t xml:space="preserve"> Game</w:t>
+      </w:r>
+      <w:r>
+        <w:t xml:space="preserve"> </w:t>
+      </w:r>
+      <w:r>
+        <w:rPr>
+          <w:rFonts w:hint="eastAsia"/>
+        </w:rPr>
+        <w:t>화면을 그려보았다.</w:t>
+      </w:r>
+      <w:r>
+        <w:t xml:space="preserve"> </w:t>
+      </w:r>
+      <w:r>
+        <w:rPr>
+          <w:rFonts w:hint="eastAsia"/>
+        </w:rPr>
+        <w:t>이전과는 달리 transformation matrix를 직접 관리함으로써 여러 카메라 모드를 구현할 수 있었다.</w:t>
+      </w:r>
+      <w:r>
+        <w:t xml:space="preserve"> </w:t>
+      </w:r>
+      <w:r>
+        <w:rPr>
+          <w:rFonts w:hint="eastAsia"/>
+        </w:rPr>
+        <w:t>또</w:t>
+      </w:r>
+      <w:r>
+        <w:t>한</w:t>
+      </w:r>
+      <w:r>
+        <w:rPr>
+          <w:rFonts w:hint="eastAsia"/>
+        </w:rPr>
+        <w:t xml:space="preserve"> wireframe</w:t>
+      </w:r>
+      <w:r>
+        <w:t xml:space="preserve"> mode</w:t>
+      </w:r>
+      <w:r>
+        <w:rPr>
+          <w:rFonts w:hint="eastAsia"/>
+        </w:rPr>
+        <w:t xml:space="preserve">와 </w:t>
+      </w:r>
+      <w:r>
+        <w:t>hidden line removal</w:t>
+      </w:r>
+      <w:r>
+        <w:rPr>
+          <w:rFonts w:hint="eastAsia"/>
+        </w:rPr>
+        <w:t>을 적용한</w:t>
+      </w:r>
+      <w:r>
+        <w:rPr>
+          <w:rFonts w:hint="eastAsia"/>
+        </w:rPr>
+        <w:t xml:space="preserve"> </w:t>
+      </w:r>
+      <w:r>
+        <w:t>Rende</w:t>
+      </w:r>
+      <w:r>
+        <w:rPr>
+          <w:rFonts w:hint="eastAsia"/>
+        </w:rPr>
+        <w:t>r를 구현할 수 있었다.</w:t>
+      </w:r>
+    </w:p>
+    <w:p>
+      <w:pPr>
+        <w:pStyle w:val="1"/>
+        <w:rPr>
+          <w:b/>
+          <w:bCs/>
+        </w:rPr>
+      </w:pPr>
+      <w:r>
+        <w:rPr>
+          <w:rFonts w:hint="eastAsia"/>
+          <w:b/>
+          <w:bCs/>
+        </w:rPr>
+        <w:t>개선 방향</w:t>
+      </w:r>
+    </w:p>
+    <w:p>
+      <w:r>
+        <w:rPr>
+          <w:rFonts w:hint="eastAsia"/>
+        </w:rPr>
+        <w:t xml:space="preserve">이전에 OpenGL의 내장 함수를 사용해서 그렸을 때는 </w:t>
+      </w:r>
+      <w:r>
+        <w:t>`</w:t>
+      </w:r>
+      <w:proofErr w:type="spellStart"/>
+      <w:r>
+        <w:t>glutBitmap</w:t>
+      </w:r>
+      <w:r>
+        <w:rPr>
+          <w:rFonts w:hint="eastAsia"/>
+        </w:rPr>
+        <w:t>Characters</w:t>
+      </w:r>
+      <w:proofErr w:type="spellEnd"/>
+      <w:r>
+        <w:t>’</w:t>
+      </w:r>
+      <w:r>
+        <w:rPr>
+          <w:rFonts w:hint="eastAsia"/>
+        </w:rPr>
+        <w:t>와 같은 함수를 이용해 비교적 쉽게 점수</w:t>
+      </w:r>
+      <w:r>
+        <w:rPr>
+          <w:rFonts w:hint="eastAsia"/>
+        </w:rPr>
+        <w:t>를 비롯한 텍스트</w:t>
+      </w:r>
+      <w:r>
+        <w:rPr>
+          <w:rFonts w:hint="eastAsia"/>
+        </w:rPr>
+        <w:t>를 화면에 출력할 수 있었는데 내장 함수를 사용하지 않고 구현하는 것</w:t>
+      </w:r>
+      <w:r>
+        <w:rPr>
+          <w:rFonts w:hint="eastAsia"/>
+        </w:rPr>
+        <w:t xml:space="preserve">은 어떤 라이브러리를 사용하는 가와는 무관하게 텍스처 렌더링이 들어가서 구현할 수 </w:t>
       </w:r>
       <w:bookmarkStart w:id="0" w:name="_GoBack"/>
       <w:bookmarkEnd w:id="0"/>
+      <w:r>
+        <w:rPr>
+          <w:rFonts w:hint="eastAsia"/>
+        </w:rPr>
+        <w:t>없었</w:t>
+      </w:r>
+      <w:r>
+        <w:rPr>
+          <w:rFonts w:hint="eastAsia"/>
+        </w:rPr>
+        <w:t xml:space="preserve">다. 다음 과제 때 </w:t>
+      </w:r>
+      <w:r>
+        <w:t>Texture Mapping</w:t>
+      </w:r>
+      <w:r>
+        <w:rPr>
+          <w:rFonts w:hint="eastAsia"/>
+        </w:rPr>
+        <w:t>을 배우고 하면 비교적 쉽게 구현할 수 있을 것이다.</w:t>
+      </w:r>
     </w:p>
     <w:p>
       <w:pPr>
@@ -1472,220 +4327,54 @@
           <w:b/>
           <w:bCs/>
         </w:rPr>
-        <w:lastRenderedPageBreak/>
-        <w:t>결론</w:t>
+        <w:t>참고자료</w:t>
       </w:r>
     </w:p>
     <w:p>
-      <w:pPr>
-        <w:rPr>
-          <w:rFonts w:hint="eastAsia"/>
-        </w:rPr>
-      </w:pPr>
-      <w:r>
-        <w:rPr>
-          <w:rFonts w:hint="eastAsia"/>
-        </w:rPr>
-        <w:t xml:space="preserve">이번 과제에서는 Graphics Pipeline의 </w:t>
-      </w:r>
-      <w:r>
-        <w:t>Vertex Shader</w:t>
-      </w:r>
-      <w:r>
-        <w:rPr>
-          <w:rFonts w:hint="eastAsia"/>
-        </w:rPr>
-        <w:t xml:space="preserve">와 </w:t>
-      </w:r>
-      <w:r>
-        <w:t>Fragment</w:t>
-      </w:r>
-      <w:r>
-        <w:rPr>
-          <w:rFonts w:hint="eastAsia"/>
-        </w:rPr>
-        <w:t xml:space="preserve"> </w:t>
-      </w:r>
-      <w:r>
-        <w:t>Shader</w:t>
-      </w:r>
-      <w:r>
-        <w:rPr>
-          <w:rFonts w:hint="eastAsia"/>
-        </w:rPr>
-        <w:t xml:space="preserve">를 직접 </w:t>
-      </w:r>
-      <w:r>
-        <w:t>program</w:t>
-      </w:r>
-      <w:r>
-        <w:rPr>
-          <w:rFonts w:hint="eastAsia"/>
-        </w:rPr>
-        <w:t>해</w:t>
-      </w:r>
-      <w:r>
-        <w:rPr>
-          <w:rFonts w:hint="eastAsia"/>
-        </w:rPr>
-        <w:t xml:space="preserve"> Game</w:t>
-      </w:r>
-      <w:r>
-        <w:t xml:space="preserve"> </w:t>
-      </w:r>
-      <w:r>
-        <w:rPr>
-          <w:rFonts w:hint="eastAsia"/>
-        </w:rPr>
-        <w:t>화면을 그려보았다.</w:t>
-      </w:r>
-      <w:r>
-        <w:t xml:space="preserve"> </w:t>
-      </w:r>
-      <w:r>
-        <w:rPr>
-          <w:rFonts w:hint="eastAsia"/>
-        </w:rPr>
-        <w:t>이전과는 달리 transformation matrix를 직접 관리함으로써 여러 카메라 모드를 구현할 수 있었다.</w:t>
-      </w:r>
-      <w:r>
-        <w:t xml:space="preserve"> </w:t>
-      </w:r>
-      <w:r>
-        <w:rPr>
-          <w:rFonts w:hint="eastAsia"/>
-        </w:rPr>
-        <w:t>또</w:t>
-      </w:r>
-      <w:r>
-        <w:t>한</w:t>
-      </w:r>
-      <w:r>
-        <w:rPr>
-          <w:rFonts w:hint="eastAsia"/>
-        </w:rPr>
-        <w:t xml:space="preserve"> wireframe</w:t>
-      </w:r>
-      <w:r>
-        <w:t xml:space="preserve"> mode</w:t>
-      </w:r>
-      <w:r>
-        <w:rPr>
-          <w:rFonts w:hint="eastAsia"/>
-        </w:rPr>
-        <w:t xml:space="preserve">와 </w:t>
-      </w:r>
-      <w:r>
-        <w:t>hidden line removal</w:t>
-      </w:r>
-      <w:r>
-        <w:rPr>
-          <w:rFonts w:hint="eastAsia"/>
-        </w:rPr>
-        <w:t xml:space="preserve">을 적용한 </w:t>
-      </w:r>
-      <w:r>
-        <w:t>mode</w:t>
-      </w:r>
-      <w:r>
-        <w:rPr>
-          <w:rFonts w:hint="eastAsia"/>
-        </w:rPr>
-        <w:t>를 구</w:t>
-      </w:r>
-      <w:r>
-        <w:rPr>
-          <w:rFonts w:hint="eastAsia"/>
-        </w:rPr>
-        <w:t>현해보았다.</w:t>
-      </w:r>
-    </w:p>
-    <w:p>
-      <w:pPr>
-        <w:pStyle w:val="1"/>
-        <w:rPr>
-          <w:b/>
-          <w:bCs/>
-        </w:rPr>
-      </w:pPr>
-      <w:r>
-        <w:rPr>
-          <w:rFonts w:hint="eastAsia"/>
-          <w:b/>
-          <w:bCs/>
-        </w:rPr>
-        <w:t>개선 방향</w:t>
-      </w:r>
-    </w:p>
-    <w:p>
-      <w:pPr>
-        <w:rPr>
-          <w:rFonts w:hint="eastAsia"/>
-        </w:rPr>
-      </w:pPr>
-      <w:r>
-        <w:rPr>
-          <w:rFonts w:hint="eastAsia"/>
-        </w:rPr>
-        <w:t xml:space="preserve">이전에 OpenGL의 내장 함수를 사용해서 그렸을 때는 </w:t>
-      </w:r>
-      <w:r>
-        <w:t>`glutBitmap</w:t>
-      </w:r>
-      <w:r>
-        <w:rPr>
-          <w:rFonts w:hint="eastAsia"/>
-        </w:rPr>
-        <w:t>Characters</w:t>
-      </w:r>
-      <w:r>
-        <w:t>’</w:t>
-      </w:r>
-      <w:r>
-        <w:rPr>
-          <w:rFonts w:hint="eastAsia"/>
-        </w:rPr>
-        <w:t xml:space="preserve">와 같은 함수를 이용해 비교적 쉽게 점수를 화면에 출력할 수 있었는데 내장 함수를 사용하지 않고 구현하는 것이 꽤 어려웠다. 다음 과제 때 </w:t>
-      </w:r>
-      <w:r>
-        <w:t>Texture Mapping</w:t>
-      </w:r>
-      <w:r>
-        <w:rPr>
-          <w:rFonts w:hint="eastAsia"/>
-        </w:rPr>
-        <w:t>을 배우고 하면 비교적 쉽게 구현할 수 있을 것이다.</w:t>
-      </w:r>
-    </w:p>
-    <w:p>
-      <w:pPr>
-        <w:pStyle w:val="1"/>
-        <w:rPr>
-          <w:b/>
-          <w:bCs/>
-        </w:rPr>
-      </w:pPr>
-      <w:r>
-        <w:rPr>
-          <w:rFonts w:hint="eastAsia"/>
-          <w:b/>
-          <w:bCs/>
-        </w:rPr>
-        <w:t>참고자료</w:t>
-      </w:r>
-    </w:p>
-    <w:p>
-      <w:hyperlink r:id="rId11" w:history="1">
+      <w:r>
+        <w:rPr>
+          <w:rFonts w:hint="eastAsia"/>
+        </w:rPr>
+        <w:t>V</w:t>
+      </w:r>
+      <w:r>
+        <w:t xml:space="preserve">ertex Shader / Fragment Shader Binder : </w:t>
+      </w:r>
+      <w:hyperlink r:id="rId13" w:history="1">
         <w:r>
           <w:rPr>
             <w:rStyle w:val="ac"/>
           </w:rPr>
-          <w:t>http://www.opengl-tutorial.org/kr/</w:t>
+          <w:t>http://www.opengl-tutorial.org/kr/beginners-tutorials/tutorial-2-the-first-triangle/</w:t>
+        </w:r>
+      </w:hyperlink>
+    </w:p>
+    <w:p>
+      <w:pPr>
+        <w:rPr>
+          <w:rFonts w:hint="eastAsia"/>
+        </w:rPr>
+      </w:pPr>
+      <w:r>
+        <w:rPr>
+          <w:rFonts w:hint="eastAsia"/>
+        </w:rPr>
+        <w:t>O</w:t>
+      </w:r>
+      <w:r>
+        <w:t xml:space="preserve">bj File Loader : </w:t>
+      </w:r>
+      <w:hyperlink r:id="rId14" w:history="1">
+        <w:r>
+          <w:rPr>
+            <w:rStyle w:val="ac"/>
+          </w:rPr>
+          <w:t>http://www.opengl-tutorial.org/kr/beginners-tutorials/tutorial-7-model-loading/</w:t>
         </w:r>
       </w:hyperlink>
     </w:p>
     <w:sectPr>
-      <w:headerReference w:type="default" r:id="rId12"/>
+      <w:headerReference w:type="default" r:id="rId15"/>
       <w:pgSz w:w="11906" w:h="16838"/>
       <w:pgMar w:top="720" w:right="720" w:bottom="720" w:left="720" w:header="851" w:footer="992" w:gutter="0"/>
       <w:cols w:space="720"/>
@@ -1696,7 +4385,7 @@
 </file>
 
 <file path=word/endnotes.xml><?xml version="1.0" encoding="utf-8"?>
-<w:endnotes xmlns:wpc="http://schemas.microsoft.com/office/word/2010/wordprocessingCanvas" xmlns:cx="http://schemas.microsoft.com/office/drawing/2014/chartex" xmlns:mc="http://schemas.openxmlformats.org/markup-compatibility/2006" xmlns:o="urn:schemas-microsoft-com:office:office" xmlns:r="http://schemas.openxmlformats.org/officeDocument/2006/relationships" xmlns:m="http://schemas.openxmlformats.org/officeDocument/2006/math" xmlns:v="urn:schemas-microsoft-com:vml" xmlns:wp14="http://schemas.microsoft.com/office/word/2010/wordprocessingDrawing" xmlns:wp="http://schemas.openxmlformats.org/drawingml/2006/wordprocessingDrawing" xmlns:w10="urn:schemas-microsoft-com:office:word" xmlns:w="http://schemas.openxmlformats.org/wordprocessingml/2006/main" xmlns:w14="http://schemas.microsoft.com/office/word/2010/wordml" xmlns:w15="http://schemas.microsoft.com/office/word/2012/wordml" xmlns:w16se="http://schemas.microsoft.com/office/word/2015/wordml/symex" xmlns:wpg="http://schemas.microsoft.com/office/word/2010/wordprocessingGroup" xmlns:wpi="http://schemas.microsoft.com/office/word/2010/wordprocessingInk" xmlns:wne="http://schemas.microsoft.com/office/word/2006/wordml" xmlns:wps="http://schemas.microsoft.com/office/word/2010/wordprocessingShape" mc:Ignorable="w14 w15 w16se wp14">
+<w:endnotes xmlns:wpc="http://schemas.microsoft.com/office/word/2010/wordprocessingCanvas" xmlns:cx="http://schemas.microsoft.com/office/drawing/2014/chartex" xmlns:cx1="http://schemas.microsoft.com/office/drawing/2015/9/8/chartex" xmlns:cx2="http://schemas.microsoft.com/office/drawing/2015/10/21/chartex" xmlns:cx3="http://schemas.microsoft.com/office/drawing/2016/5/9/chartex" xmlns:cx4="http://schemas.microsoft.com/office/drawing/2016/5/10/chartex" xmlns:cx5="http://schemas.microsoft.com/office/drawing/2016/5/11/chartex" xmlns:cx6="http://schemas.microsoft.com/office/drawing/2016/5/12/chartex" xmlns:cx7="http://schemas.microsoft.com/office/drawing/2016/5/13/chartex" xmlns:cx8="http://schemas.microsoft.com/office/drawing/2016/5/14/chartex" xmlns:mc="http://schemas.openxmlformats.org/markup-compatibility/2006" xmlns:aink="http://schemas.microsoft.com/office/drawing/2016/ink" xmlns:am3d="http://schemas.microsoft.com/office/drawing/2017/model3d" xmlns:o="urn:schemas-microsoft-com:office:office" xmlns:r="http://schemas.openxmlformats.org/officeDocument/2006/relationships" xmlns:m="http://schemas.openxmlformats.org/officeDocument/2006/math" xmlns:v="urn:schemas-microsoft-com:vml" xmlns:wp14="http://schemas.microsoft.com/office/word/2010/wordprocessingDrawing" xmlns:wp="http://schemas.openxmlformats.org/drawingml/2006/wordprocessingDrawing" xmlns:w10="urn:schemas-microsoft-com:office:word" xmlns:w="http://schemas.openxmlformats.org/wordprocessingml/2006/main" xmlns:w14="http://schemas.microsoft.com/office/word/2010/wordml" xmlns:w15="http://schemas.microsoft.com/office/word/2012/wordml" xmlns:w16cid="http://schemas.microsoft.com/office/word/2016/wordml/cid" xmlns:w16se="http://schemas.microsoft.com/office/word/2015/wordml/symex" xmlns:wpg="http://schemas.microsoft.com/office/word/2010/wordprocessingGroup" xmlns:wpi="http://schemas.microsoft.com/office/word/2010/wordprocessingInk" xmlns:wne="http://schemas.microsoft.com/office/word/2006/wordml" xmlns:wps="http://schemas.microsoft.com/office/word/2010/wordprocessingShape" mc:Ignorable="w14 w15 w16se w16cid wp14">
   <w:endnote w:type="separator" w:id="-1">
     <w:p>
       <w:pPr>
@@ -1721,7 +4410,7 @@
 </file>
 
 <file path=word/footnotes.xml><?xml version="1.0" encoding="utf-8"?>
-<w:footnotes xmlns:wpc="http://schemas.microsoft.com/office/word/2010/wordprocessingCanvas" xmlns:cx="http://schemas.microsoft.com/office/drawing/2014/chartex" xmlns:mc="http://schemas.openxmlformats.org/markup-compatibility/2006" xmlns:o="urn:schemas-microsoft-com:office:office" xmlns:r="http://schemas.openxmlformats.org/officeDocument/2006/relationships" xmlns:m="http://schemas.openxmlformats.org/officeDocument/2006/math" xmlns:v="urn:schemas-microsoft-com:vml" xmlns:wp14="http://schemas.microsoft.com/office/word/2010/wordprocessingDrawing" xmlns:wp="http://schemas.openxmlformats.org/drawingml/2006/wordprocessingDrawing" xmlns:w10="urn:schemas-microsoft-com:office:word" xmlns:w="http://schemas.openxmlformats.org/wordprocessingml/2006/main" xmlns:w14="http://schemas.microsoft.com/office/word/2010/wordml" xmlns:w15="http://schemas.microsoft.com/office/word/2012/wordml" xmlns:w16se="http://schemas.microsoft.com/office/word/2015/wordml/symex" xmlns:wpg="http://schemas.microsoft.com/office/word/2010/wordprocessingGroup" xmlns:wpi="http://schemas.microsoft.com/office/word/2010/wordprocessingInk" xmlns:wne="http://schemas.microsoft.com/office/word/2006/wordml" xmlns:wps="http://schemas.microsoft.com/office/word/2010/wordprocessingShape" mc:Ignorable="w14 w15 w16se wp14">
+<w:footnotes xmlns:wpc="http://schemas.microsoft.com/office/word/2010/wordprocessingCanvas" xmlns:cx="http://schemas.microsoft.com/office/drawing/2014/chartex" xmlns:cx1="http://schemas.microsoft.com/office/drawing/2015/9/8/chartex" xmlns:cx2="http://schemas.microsoft.com/office/drawing/2015/10/21/chartex" xmlns:cx3="http://schemas.microsoft.com/office/drawing/2016/5/9/chartex" xmlns:cx4="http://schemas.microsoft.com/office/drawing/2016/5/10/chartex" xmlns:cx5="http://schemas.microsoft.com/office/drawing/2016/5/11/chartex" xmlns:cx6="http://schemas.microsoft.com/office/drawing/2016/5/12/chartex" xmlns:cx7="http://schemas.microsoft.com/office/drawing/2016/5/13/chartex" xmlns:cx8="http://schemas.microsoft.com/office/drawing/2016/5/14/chartex" xmlns:mc="http://schemas.openxmlformats.org/markup-compatibility/2006" xmlns:aink="http://schemas.microsoft.com/office/drawing/2016/ink" xmlns:am3d="http://schemas.microsoft.com/office/drawing/2017/model3d" xmlns:o="urn:schemas-microsoft-com:office:office" xmlns:r="http://schemas.openxmlformats.org/officeDocument/2006/relationships" xmlns:m="http://schemas.openxmlformats.org/officeDocument/2006/math" xmlns:v="urn:schemas-microsoft-com:vml" xmlns:wp14="http://schemas.microsoft.com/office/word/2010/wordprocessingDrawing" xmlns:wp="http://schemas.openxmlformats.org/drawingml/2006/wordprocessingDrawing" xmlns:w10="urn:schemas-microsoft-com:office:word" xmlns:w="http://schemas.openxmlformats.org/wordprocessingml/2006/main" xmlns:w14="http://schemas.microsoft.com/office/word/2010/wordml" xmlns:w15="http://schemas.microsoft.com/office/word/2012/wordml" xmlns:w16cid="http://schemas.microsoft.com/office/word/2016/wordml/cid" xmlns:w16se="http://schemas.microsoft.com/office/word/2015/wordml/symex" xmlns:wpg="http://schemas.microsoft.com/office/word/2010/wordprocessingGroup" xmlns:wpi="http://schemas.microsoft.com/office/word/2010/wordprocessingInk" xmlns:wne="http://schemas.microsoft.com/office/word/2006/wordml" xmlns:wps="http://schemas.microsoft.com/office/word/2010/wordprocessingShape" mc:Ignorable="w14 w15 w16se w16cid wp14">
   <w:footnote w:type="separator" w:id="-1">
     <w:p>
       <w:pPr>
@@ -1746,7 +4435,7 @@
 </file>
 
 <file path=word/header1.xml><?xml version="1.0" encoding="utf-8"?>
-<w:hdr xmlns:wpc="http://schemas.microsoft.com/office/word/2010/wordprocessingCanvas" xmlns:cx="http://schemas.microsoft.com/office/drawing/2014/chartex" xmlns:mc="http://schemas.openxmlformats.org/markup-compatibility/2006" xmlns:o="urn:schemas-microsoft-com:office:office" xmlns:r="http://schemas.openxmlformats.org/officeDocument/2006/relationships" xmlns:m="http://schemas.openxmlformats.org/officeDocument/2006/math" xmlns:v="urn:schemas-microsoft-com:vml" xmlns:wp14="http://schemas.microsoft.com/office/word/2010/wordprocessingDrawing" xmlns:wp="http://schemas.openxmlformats.org/drawingml/2006/wordprocessingDrawing" xmlns:w10="urn:schemas-microsoft-com:office:word" xmlns:w="http://schemas.openxmlformats.org/wordprocessingml/2006/main" xmlns:w14="http://schemas.microsoft.com/office/word/2010/wordml" xmlns:w15="http://schemas.microsoft.com/office/word/2012/wordml" xmlns:w16se="http://schemas.microsoft.com/office/word/2015/wordml/symex" xmlns:wpg="http://schemas.microsoft.com/office/word/2010/wordprocessingGroup" xmlns:wpi="http://schemas.microsoft.com/office/word/2010/wordprocessingInk" xmlns:wne="http://schemas.microsoft.com/office/word/2006/wordml" xmlns:wps="http://schemas.microsoft.com/office/word/2010/wordprocessingShape" mc:Ignorable="w14 w15 w16se wp14">
+<w:hdr xmlns:wpc="http://schemas.microsoft.com/office/word/2010/wordprocessingCanvas" xmlns:cx="http://schemas.microsoft.com/office/drawing/2014/chartex" xmlns:cx1="http://schemas.microsoft.com/office/drawing/2015/9/8/chartex" xmlns:cx2="http://schemas.microsoft.com/office/drawing/2015/10/21/chartex" xmlns:cx3="http://schemas.microsoft.com/office/drawing/2016/5/9/chartex" xmlns:cx4="http://schemas.microsoft.com/office/drawing/2016/5/10/chartex" xmlns:cx5="http://schemas.microsoft.com/office/drawing/2016/5/11/chartex" xmlns:cx6="http://schemas.microsoft.com/office/drawing/2016/5/12/chartex" xmlns:cx7="http://schemas.microsoft.com/office/drawing/2016/5/13/chartex" xmlns:cx8="http://schemas.microsoft.com/office/drawing/2016/5/14/chartex" xmlns:mc="http://schemas.openxmlformats.org/markup-compatibility/2006" xmlns:aink="http://schemas.microsoft.com/office/drawing/2016/ink" xmlns:am3d="http://schemas.microsoft.com/office/drawing/2017/model3d" xmlns:o="urn:schemas-microsoft-com:office:office" xmlns:r="http://schemas.openxmlformats.org/officeDocument/2006/relationships" xmlns:m="http://schemas.openxmlformats.org/officeDocument/2006/math" xmlns:v="urn:schemas-microsoft-com:vml" xmlns:wp14="http://schemas.microsoft.com/office/word/2010/wordprocessingDrawing" xmlns:wp="http://schemas.openxmlformats.org/drawingml/2006/wordprocessingDrawing" xmlns:w10="urn:schemas-microsoft-com:office:word" xmlns:w="http://schemas.openxmlformats.org/wordprocessingml/2006/main" xmlns:w14="http://schemas.microsoft.com/office/word/2010/wordml" xmlns:w15="http://schemas.microsoft.com/office/word/2012/wordml" xmlns:w16cid="http://schemas.microsoft.com/office/word/2016/wordml/cid" xmlns:w16se="http://schemas.microsoft.com/office/word/2015/wordml/symex" xmlns:wpg="http://schemas.microsoft.com/office/word/2010/wordprocessingGroup" xmlns:wpi="http://schemas.microsoft.com/office/word/2010/wordprocessingInk" xmlns:wne="http://schemas.microsoft.com/office/word/2006/wordml" xmlns:wps="http://schemas.microsoft.com/office/word/2010/wordprocessingShape" mc:Ignorable="w14 w15 w16se w16cid wp14">
   <w:p>
     <w:pPr>
       <w:pStyle w:val="a7"/>
@@ -1784,7 +4473,7 @@
 </file>
 
 <file path=word/numbering.xml><?xml version="1.0" encoding="utf-8"?>
-<w:numbering xmlns:wpc="http://schemas.microsoft.com/office/word/2010/wordprocessingCanvas" xmlns:cx="http://schemas.microsoft.com/office/drawing/2014/chartex" xmlns:mc="http://schemas.openxmlformats.org/markup-compatibility/2006" xmlns:o="urn:schemas-microsoft-com:office:office" xmlns:r="http://schemas.openxmlformats.org/officeDocument/2006/relationships" xmlns:m="http://schemas.openxmlformats.org/officeDocument/2006/math" xmlns:v="urn:schemas-microsoft-com:vml" xmlns:wp14="http://schemas.microsoft.com/office/word/2010/wordprocessingDrawing" xmlns:wp="http://schemas.openxmlformats.org/drawingml/2006/wordprocessingDrawing" xmlns:w10="urn:schemas-microsoft-com:office:word" xmlns:w="http://schemas.openxmlformats.org/wordprocessingml/2006/main" xmlns:w14="http://schemas.microsoft.com/office/word/2010/wordml" xmlns:w15="http://schemas.microsoft.com/office/word/2012/wordml" xmlns:w16se="http://schemas.microsoft.com/office/word/2015/wordml/symex" xmlns:wpg="http://schemas.microsoft.com/office/word/2010/wordprocessingGroup" xmlns:wpi="http://schemas.microsoft.com/office/word/2010/wordprocessingInk" xmlns:wne="http://schemas.microsoft.com/office/word/2006/wordml" xmlns:wps="http://schemas.microsoft.com/office/word/2010/wordprocessingShape" mc:Ignorable="w14 w15 w16se wp14">
+<w:numbering xmlns:wpc="http://schemas.microsoft.com/office/word/2010/wordprocessingCanvas" xmlns:cx="http://schemas.microsoft.com/office/drawing/2014/chartex" xmlns:cx1="http://schemas.microsoft.com/office/drawing/2015/9/8/chartex" xmlns:cx2="http://schemas.microsoft.com/office/drawing/2015/10/21/chartex" xmlns:cx3="http://schemas.microsoft.com/office/drawing/2016/5/9/chartex" xmlns:cx4="http://schemas.microsoft.com/office/drawing/2016/5/10/chartex" xmlns:cx5="http://schemas.microsoft.com/office/drawing/2016/5/11/chartex" xmlns:cx6="http://schemas.microsoft.com/office/drawing/2016/5/12/chartex" xmlns:cx7="http://schemas.microsoft.com/office/drawing/2016/5/13/chartex" xmlns:cx8="http://schemas.microsoft.com/office/drawing/2016/5/14/chartex" xmlns:mc="http://schemas.openxmlformats.org/markup-compatibility/2006" xmlns:aink="http://schemas.microsoft.com/office/drawing/2016/ink" xmlns:am3d="http://schemas.microsoft.com/office/drawing/2017/model3d" xmlns:o="urn:schemas-microsoft-com:office:office" xmlns:r="http://schemas.openxmlformats.org/officeDocument/2006/relationships" xmlns:m="http://schemas.openxmlformats.org/officeDocument/2006/math" xmlns:v="urn:schemas-microsoft-com:vml" xmlns:wp14="http://schemas.microsoft.com/office/word/2010/wordprocessingDrawing" xmlns:wp="http://schemas.openxmlformats.org/drawingml/2006/wordprocessingDrawing" xmlns:w10="urn:schemas-microsoft-com:office:word" xmlns:w="http://schemas.openxmlformats.org/wordprocessingml/2006/main" xmlns:w14="http://schemas.microsoft.com/office/word/2010/wordml" xmlns:w15="http://schemas.microsoft.com/office/word/2012/wordml" xmlns:w16cid="http://schemas.microsoft.com/office/word/2016/wordml/cid" xmlns:w16se="http://schemas.microsoft.com/office/word/2015/wordml/symex" xmlns:wpg="http://schemas.microsoft.com/office/word/2010/wordprocessingGroup" xmlns:wpi="http://schemas.microsoft.com/office/word/2010/wordprocessingInk" xmlns:wne="http://schemas.microsoft.com/office/word/2006/wordml" xmlns:wps="http://schemas.microsoft.com/office/word/2010/wordprocessingShape" mc:Ignorable="w14 w15 w16se w16cid wp14">
   <w:abstractNum w:abstractNumId="0" w15:restartNumberingAfterBreak="0">
     <w:nsid w:val="27051339"/>
     <w:multiLevelType w:val="hybridMultilevel"/>
@@ -2305,7 +4994,7 @@
 </file>
 
 <file path=word/styles.xml><?xml version="1.0" encoding="utf-8"?>
-<w:styles xmlns:mc="http://schemas.openxmlformats.org/markup-compatibility/2006" xmlns:r="http://schemas.openxmlformats.org/officeDocument/2006/relationships" xmlns:w="http://schemas.openxmlformats.org/wordprocessingml/2006/main" xmlns:w14="http://schemas.microsoft.com/office/word/2010/wordml" xmlns:w15="http://schemas.microsoft.com/office/word/2012/wordml" xmlns:w16se="http://schemas.microsoft.com/office/word/2015/wordml/symex" mc:Ignorable="w14 w15 w16se">
+<w:styles xmlns:mc="http://schemas.openxmlformats.org/markup-compatibility/2006" xmlns:r="http://schemas.openxmlformats.org/officeDocument/2006/relationships" xmlns:w="http://schemas.openxmlformats.org/wordprocessingml/2006/main" xmlns:w14="http://schemas.microsoft.com/office/word/2010/wordml" xmlns:w15="http://schemas.microsoft.com/office/word/2012/wordml" xmlns:w16cid="http://schemas.microsoft.com/office/word/2016/wordml/cid" xmlns:w16se="http://schemas.microsoft.com/office/word/2015/wordml/symex" mc:Ignorable="w14 w15 w16se w16cid">
   <w:docDefaults>
     <w:rPrDefault>
       <w:rPr>
@@ -2322,7 +5011,7 @@
       </w:pPr>
     </w:pPrDefault>
   </w:docDefaults>
-  <w:latentStyles w:defLockedState="0" w:defUIPriority="99" w:defSemiHidden="0" w:defUnhideWhenUsed="0" w:defQFormat="0" w:count="371">
+  <w:latentStyles w:defLockedState="0" w:defUIPriority="99" w:defSemiHidden="0" w:defUnhideWhenUsed="0" w:defQFormat="0" w:count="376">
     <w:lsdException w:name="Normal" w:uiPriority="0" w:qFormat="1"/>
     <w:lsdException w:name="heading 1" w:uiPriority="9" w:qFormat="1"/>
     <w:lsdException w:name="heading 2" w:semiHidden="1" w:uiPriority="9" w:unhideWhenUsed="1" w:qFormat="1"/>
@@ -2694,6 +5383,11 @@
     <w:lsdException w:name="List Table 5 Dark Accent 6" w:uiPriority="50"/>
     <w:lsdException w:name="List Table 6 Colorful Accent 6" w:uiPriority="51"/>
     <w:lsdException w:name="List Table 7 Colorful Accent 6" w:uiPriority="52"/>
+    <w:lsdException w:name="Mention" w:semiHidden="1" w:unhideWhenUsed="1"/>
+    <w:lsdException w:name="Smart Hyperlink" w:semiHidden="1" w:unhideWhenUsed="1"/>
+    <w:lsdException w:name="Hashtag" w:semiHidden="1" w:unhideWhenUsed="1"/>
+    <w:lsdException w:name="Unresolved Mention" w:semiHidden="1" w:unhideWhenUsed="1"/>
+    <w:lsdException w:name="Smart Link" w:semiHidden="1" w:unhideWhenUsed="1"/>
   </w:latentStyles>
   <w:style w:type="paragraph" w:default="1" w:styleId="a">
     <w:name w:val="Normal"/>
@@ -2931,6 +5625,18 @@
     <w:rsid w:val="00404CDE"/>
     <w:rPr>
       <w:color w:val="0000FF"/>
+      <w:u w:val="single"/>
+    </w:rPr>
+  </w:style>
+  <w:style w:type="character" w:styleId="ad">
+    <w:name w:val="FollowedHyperlink"/>
+    <w:basedOn w:val="a0"/>
+    <w:uiPriority w:val="99"/>
+    <w:semiHidden/>
+    <w:unhideWhenUsed/>
+    <w:rsid w:val="00853F6E"/>
+    <w:rPr>
+      <w:color w:val="954F72" w:themeColor="followedHyperlink"/>
       <w:u w:val="single"/>
     </w:rPr>
   </w:style>
@@ -3245,7 +5951,7 @@
 </file>
 
 <file path=customXml/itemProps1.xml><?xml version="1.0" encoding="utf-8"?>
-<ds:datastoreItem xmlns:ds="http://schemas.openxmlformats.org/officeDocument/2006/customXml" ds:itemID="{C7996FEF-F54F-4331-B647-92AB2AB1B8C5}">
+<ds:datastoreItem xmlns:ds="http://schemas.openxmlformats.org/officeDocument/2006/customXml" ds:itemID="{95019F9E-14B4-4616-841B-F656342E6426}">
   <ds:schemaRefs>
     <ds:schemaRef ds:uri="http://schemas.openxmlformats.org/officeDocument/2006/bibliography"/>
   </ds:schemaRefs>

</xml_diff>